<commit_message>
ein paar Ansätze hinzugefügt
</commit_message>
<xml_diff>
--- a/Beleg.docx
+++ b/Beleg.docx
@@ -1,6 +1,6 @@
 
 <file path=word/document.xml><?xml version="1.0" encoding="utf-8"?>
-<w:document xmlns:ve="http://schemas.openxmlformats.org/markup-compatibility/2006" xmlns:o="urn:schemas-microsoft-com:office:office" xmlns:r="http://schemas.openxmlformats.org/officeDocument/2006/relationships" xmlns:m="http://schemas.openxmlformats.org/officeDocument/2006/math" xmlns:v="urn:schemas-microsoft-com:vml" xmlns:wp="http://schemas.openxmlformats.org/drawingml/2006/wordprocessingDrawing" xmlns:w10="urn:schemas-microsoft-com:office:word" xmlns:w="http://schemas.openxmlformats.org/wordprocessingml/2006/main" xmlns:wne="http://schemas.microsoft.com/office/word/2006/wordml">
+<w:document xmlns:wpc="http://schemas.microsoft.com/office/word/2010/wordprocessingCanvas" xmlns:cx="http://schemas.microsoft.com/office/drawing/2014/chartex" xmlns:cx1="http://schemas.microsoft.com/office/drawing/2015/9/8/chartex" xmlns:cx2="http://schemas.microsoft.com/office/drawing/2015/10/21/chartex" xmlns:cx3="http://schemas.microsoft.com/office/drawing/2016/5/9/chartex" xmlns:cx4="http://schemas.microsoft.com/office/drawing/2016/5/10/chartex" xmlns:cx5="http://schemas.microsoft.com/office/drawing/2016/5/11/chartex" xmlns:cx6="http://schemas.microsoft.com/office/drawing/2016/5/12/chartex" xmlns:cx7="http://schemas.microsoft.com/office/drawing/2016/5/13/chartex" xmlns:cx8="http://schemas.microsoft.com/office/drawing/2016/5/14/chartex" xmlns:mc="http://schemas.openxmlformats.org/markup-compatibility/2006" xmlns:aink="http://schemas.microsoft.com/office/drawing/2016/ink" xmlns:am3d="http://schemas.microsoft.com/office/drawing/2017/model3d" xmlns:o="urn:schemas-microsoft-com:office:office" xmlns:r="http://schemas.openxmlformats.org/officeDocument/2006/relationships" xmlns:m="http://schemas.openxmlformats.org/officeDocument/2006/math" xmlns:v="urn:schemas-microsoft-com:vml" xmlns:wp14="http://schemas.microsoft.com/office/word/2010/wordprocessingDrawing" xmlns:wp="http://schemas.openxmlformats.org/drawingml/2006/wordprocessingDrawing" xmlns:w10="urn:schemas-microsoft-com:office:word" xmlns:w="http://schemas.openxmlformats.org/wordprocessingml/2006/main" xmlns:w14="http://schemas.microsoft.com/office/word/2010/wordml" xmlns:w15="http://schemas.microsoft.com/office/word/2012/wordml" xmlns:w16cid="http://schemas.microsoft.com/office/word/2016/wordml/cid" xmlns:w16se="http://schemas.microsoft.com/office/word/2015/wordml/symex" xmlns:wpg="http://schemas.microsoft.com/office/word/2010/wordprocessingGroup" xmlns:wpi="http://schemas.microsoft.com/office/word/2010/wordprocessingInk" xmlns:wne="http://schemas.microsoft.com/office/word/2006/wordml" xmlns:wps="http://schemas.microsoft.com/office/word/2010/wordprocessingShape" mc:Ignorable="w14 w15 w16se w16cid wp14">
   <w:body>
     <w:p>
       <w:pPr>
@@ -394,21 +394,7 @@
         <w:rPr>
           <w:rFonts w:ascii="Arial" w:hAnsi="Arial" w:cs="Arial"/>
         </w:rPr>
-        <w:t xml:space="preserve">1995 wurde PHP von </w:t>
-      </w:r>
-      <w:proofErr w:type="spellStart"/>
-      <w:r>
-        <w:rPr>
-          <w:rFonts w:ascii="Arial" w:hAnsi="Arial" w:cs="Arial"/>
-        </w:rPr>
-        <w:t>Rasmus</w:t>
-      </w:r>
-      <w:proofErr w:type="spellEnd"/>
-      <w:r>
-        <w:rPr>
-          <w:rFonts w:ascii="Arial" w:hAnsi="Arial" w:cs="Arial"/>
-        </w:rPr>
-        <w:t xml:space="preserve"> </w:t>
+        <w:t xml:space="preserve">1995 wurde PHP von Rasmus </w:t>
       </w:r>
       <w:proofErr w:type="spellStart"/>
       <w:r>
@@ -476,18 +462,12 @@
         <w:t xml:space="preserve"> kurz SQL ist eine Datenbanksprache für relationale Datenbanken. Sie wird zum Einfügen, Bearbeiten, Löschen und Abfragen von </w:t>
       </w:r>
       <w:proofErr w:type="spellStart"/>
-      <w:r>
-        <w:rPr>
-          <w:rFonts w:ascii="Arial" w:hAnsi="Arial" w:cs="Arial"/>
-        </w:rPr>
-        <w:t>Daten</w:t>
-      </w:r>
       <w:proofErr w:type="gramStart"/>
       <w:r>
         <w:rPr>
           <w:rFonts w:ascii="Arial" w:hAnsi="Arial" w:cs="Arial"/>
         </w:rPr>
-        <w:t>,welche</w:t>
+        <w:t>Daten,welche</w:t>
       </w:r>
       <w:proofErr w:type="spellEnd"/>
       <w:proofErr w:type="gramEnd"/>
@@ -570,21 +550,7 @@
         <w:rPr>
           <w:rFonts w:ascii="Arial" w:hAnsi="Arial" w:cs="Arial"/>
         </w:rPr>
-        <w:t xml:space="preserve">Zu allererst hat sich die Gruppe, bestehend aus 3 Studenten,  zusammengesetzt und eine </w:t>
-      </w:r>
-      <w:proofErr w:type="spellStart"/>
-      <w:r>
-        <w:rPr>
-          <w:rFonts w:ascii="Arial" w:hAnsi="Arial" w:cs="Arial"/>
-        </w:rPr>
-        <w:t>Mind-Map</w:t>
-      </w:r>
-      <w:proofErr w:type="spellEnd"/>
-      <w:r>
-        <w:rPr>
-          <w:rFonts w:ascii="Arial" w:hAnsi="Arial" w:cs="Arial"/>
-        </w:rPr>
-        <w:t xml:space="preserve"> mit Ihren ersten Ideen und Eindrücken erstellt.</w:t>
+        <w:t>Zu allererst hat sich die Gruppe, bestehend aus 3 Studenten,  zusammengesetzt und eine Mind-Map mit Ihren ersten Ideen und Eindrücken erstellt.</w:t>
       </w:r>
     </w:p>
     <w:p>
@@ -647,159 +613,109 @@
         <w:rPr>
           <w:rFonts w:ascii="Arial" w:hAnsi="Arial" w:cs="Arial"/>
         </w:rPr>
-        <w:t xml:space="preserve">Abbildung 1: </w:t>
+        <w:t>Abbildung 1: Mind-Map</w:t>
+      </w:r>
+    </w:p>
+    <w:p>
+      <w:pPr>
+        <w:jc w:val="both"/>
+        <w:rPr>
+          <w:rFonts w:ascii="Arial" w:hAnsi="Arial" w:cs="Arial"/>
+        </w:rPr>
+      </w:pPr>
+      <w:r>
+        <w:rPr>
+          <w:rFonts w:ascii="Arial" w:hAnsi="Arial" w:cs="Arial"/>
+        </w:rPr>
+        <w:t>Um diese Aufgabe als Gruppe</w:t>
+      </w:r>
+      <w:r>
+        <w:rPr>
+          <w:rFonts w:ascii="Arial" w:hAnsi="Arial" w:cs="Arial"/>
+        </w:rPr>
+        <w:t xml:space="preserve"> ordentlich lösen zu können</w:t>
+      </w:r>
+      <w:r>
+        <w:rPr>
+          <w:rFonts w:ascii="Arial" w:hAnsi="Arial" w:cs="Arial"/>
+        </w:rPr>
+        <w:t xml:space="preserve"> brauchte man ein Repository, welches über die  Website „Github.com“ lief. Ein Repository wird immer dann benötigt, wenn mehrere Leute gleichzeitig an einem Projekt arbeiten, um die Organisation und den Ablauf der Programmierung erleichtern zu können.</w:t>
+      </w:r>
+      <w:r>
+        <w:rPr>
+          <w:rFonts w:ascii="Arial" w:hAnsi="Arial" w:cs="Arial"/>
+        </w:rPr>
+        <w:t xml:space="preserve"> </w:t>
+      </w:r>
+    </w:p>
+    <w:p>
+      <w:pPr>
+        <w:jc w:val="both"/>
+        <w:rPr>
+          <w:rFonts w:ascii="Arial" w:hAnsi="Arial" w:cs="Arial"/>
+        </w:rPr>
+      </w:pPr>
+      <w:r>
+        <w:rPr>
+          <w:rFonts w:ascii="Arial" w:hAnsi="Arial" w:cs="Arial"/>
+        </w:rPr>
+        <w:t>Als nächstes machte man sich Gedanken, was die Webanwendung später einmal können soll, bzw. was für Funktionen diese haben muss. Als Gruppe kam man auf folgende Funktionen die diese Webanwendung auf jeden Fall können muss. Man sollte sich einloggen und Registrieren können, Fragen sollten nach freien belieben erstellt und beantwortet werden können und die Webanwendung sollte in der Lage sein eine Auswertung über die beantworteten Fragen geben zu können.</w:t>
+      </w:r>
+    </w:p>
+    <w:p>
+      <w:pPr>
+        <w:jc w:val="both"/>
+        <w:rPr>
+          <w:rFonts w:ascii="Arial" w:hAnsi="Arial" w:cs="Arial"/>
+        </w:rPr>
+      </w:pPr>
+      <w:r>
+        <w:rPr>
+          <w:rFonts w:ascii="Arial" w:hAnsi="Arial" w:cs="Arial"/>
+        </w:rPr>
+        <w:t xml:space="preserve">Weiterhin braucht es eine Nutzerverwaltung mit Nutzergruppen. Nutzergruppen wären in diesem Fall der allgemeine User, der Admin und der </w:t>
       </w:r>
       <w:proofErr w:type="spellStart"/>
       <w:r>
         <w:rPr>
           <w:rFonts w:ascii="Arial" w:hAnsi="Arial" w:cs="Arial"/>
         </w:rPr>
-        <w:t>Mind-Map</w:t>
+        <w:t>Superadmin</w:t>
       </w:r>
       <w:proofErr w:type="spellEnd"/>
-    </w:p>
-    <w:p>
-      <w:pPr>
-        <w:jc w:val="both"/>
-        <w:rPr>
-          <w:rFonts w:ascii="Arial" w:hAnsi="Arial" w:cs="Arial"/>
-        </w:rPr>
-      </w:pPr>
-      <w:r>
-        <w:rPr>
-          <w:rFonts w:ascii="Arial" w:hAnsi="Arial" w:cs="Arial"/>
-        </w:rPr>
-        <w:t>Um diese Aufgabe als Gruppe</w:t>
-      </w:r>
-      <w:r>
-        <w:rPr>
-          <w:rFonts w:ascii="Arial" w:hAnsi="Arial" w:cs="Arial"/>
-        </w:rPr>
-        <w:t xml:space="preserve"> ordentlich lösen zu können</w:t>
-      </w:r>
-      <w:r>
-        <w:rPr>
-          <w:rFonts w:ascii="Arial" w:hAnsi="Arial" w:cs="Arial"/>
-        </w:rPr>
-        <w:t xml:space="preserve"> brauchte man ein Repository, welches über die  Website „Github.com“ lief. Ein Repository wird immer dann benötigt, wenn mehrere Leute gleichzeitig an einem Projekt arbeiten, um die Organisation und den Ablauf der Programmierung erleichtern zu können.</w:t>
-      </w:r>
-      <w:r>
-        <w:rPr>
-          <w:rFonts w:ascii="Arial" w:hAnsi="Arial" w:cs="Arial"/>
-        </w:rPr>
-        <w:t xml:space="preserve"> </w:t>
-      </w:r>
-    </w:p>
-    <w:p>
-      <w:pPr>
-        <w:jc w:val="both"/>
-        <w:rPr>
-          <w:rFonts w:ascii="Arial" w:hAnsi="Arial" w:cs="Arial"/>
-        </w:rPr>
-      </w:pPr>
-      <w:r>
-        <w:rPr>
-          <w:rFonts w:ascii="Arial" w:hAnsi="Arial" w:cs="Arial"/>
-        </w:rPr>
-        <w:t xml:space="preserve">Als nächstes machte man sich Gedanken, was die Webanwendung später einmal können soll, bzw. was für Funktionen diese haben muss. Als Gruppe kam man auf folgende Funktionen die diese Webanwendung auf jeden Fall können muss. Man sollte sich einloggen und Registrieren können, Fragen sollten nach freien </w:t>
+      <w:r>
+        <w:rPr>
+          <w:rFonts w:ascii="Arial" w:hAnsi="Arial" w:cs="Arial"/>
+        </w:rPr>
+        <w:t xml:space="preserve">. Der allgemeine User kann lediglich Fragen beantworten und eine Auswertung über seine eigenen gegebenen Antworten sehen. Der Admin ist als Nutzergruppe dafür zuständig Fragen erstellen bzw. seine eigenen Fragen auch ändern und beenden zu können, zusätzlich kann er ebenfalls Fragen beantworten. Als Letztes der </w:t>
       </w:r>
       <w:proofErr w:type="spellStart"/>
       <w:r>
         <w:rPr>
           <w:rFonts w:ascii="Arial" w:hAnsi="Arial" w:cs="Arial"/>
         </w:rPr>
-        <w:t>belieben</w:t>
+        <w:t>Superadmin</w:t>
       </w:r>
       <w:proofErr w:type="spellEnd"/>
       <w:r>
         <w:rPr>
           <w:rFonts w:ascii="Arial" w:hAnsi="Arial" w:cs="Arial"/>
         </w:rPr>
-        <w:t xml:space="preserve"> erstellt und beantwortet werden können und die Webanwendung sollte in der Lage sein eine Auswertung über die beantworteten Fragen geben zu können.</w:t>
-      </w:r>
-    </w:p>
-    <w:p>
-      <w:pPr>
-        <w:jc w:val="both"/>
-        <w:rPr>
-          <w:rFonts w:ascii="Arial" w:hAnsi="Arial" w:cs="Arial"/>
-        </w:rPr>
-      </w:pPr>
-      <w:r>
-        <w:rPr>
-          <w:rFonts w:ascii="Arial" w:hAnsi="Arial" w:cs="Arial"/>
-        </w:rPr>
-        <w:t xml:space="preserve">Weiterhin braucht es eine Nutzerverwaltung mit Nutzergruppen. Nutzergruppen wären in diesem Fall der allgemeine User, der Admin und der </w:t>
-      </w:r>
-      <w:proofErr w:type="spellStart"/>
-      <w:r>
-        <w:rPr>
-          <w:rFonts w:ascii="Arial" w:hAnsi="Arial" w:cs="Arial"/>
-        </w:rPr>
-        <w:t>Superadmin</w:t>
-      </w:r>
-      <w:proofErr w:type="spellEnd"/>
-      <w:r>
-        <w:rPr>
-          <w:rFonts w:ascii="Arial" w:hAnsi="Arial" w:cs="Arial"/>
-        </w:rPr>
-        <w:t xml:space="preserve">. Der allgemeine User kann lediglich Fragen beantworten und eine Auswertung über seine eigenen gegebenen Antworten sehen. Der Admin ist als Nutzergruppe dafür zuständig Fragen erstellen bzw. seine eigenen Fragen auch ändern und beenden zu können, zusätzlich kann er ebenfalls Fragen beantworten. Als Letztes der </w:t>
-      </w:r>
-      <w:proofErr w:type="spellStart"/>
-      <w:r>
-        <w:rPr>
-          <w:rFonts w:ascii="Arial" w:hAnsi="Arial" w:cs="Arial"/>
-        </w:rPr>
-        <w:t>Superadmin</w:t>
-      </w:r>
-      <w:proofErr w:type="spellEnd"/>
-      <w:r>
-        <w:rPr>
-          <w:rFonts w:ascii="Arial" w:hAnsi="Arial" w:cs="Arial"/>
-        </w:rPr>
-        <w:t xml:space="preserve">, diese Nutzergruppe darf zusätzlich zu  den Rechten des </w:t>
-      </w:r>
-      <w:proofErr w:type="spellStart"/>
-      <w:r>
-        <w:rPr>
-          <w:rFonts w:ascii="Arial" w:hAnsi="Arial" w:cs="Arial"/>
-        </w:rPr>
-        <w:t>Admins</w:t>
-      </w:r>
-      <w:proofErr w:type="spellEnd"/>
-      <w:r>
-        <w:rPr>
-          <w:rFonts w:ascii="Arial" w:hAnsi="Arial" w:cs="Arial"/>
-        </w:rPr>
-        <w:t xml:space="preserve"> noch Fragen löschen und  Nutzer löschen.</w:t>
-      </w:r>
-    </w:p>
-    <w:p>
-      <w:pPr>
-        <w:jc w:val="both"/>
-        <w:rPr>
-          <w:rFonts w:ascii="Arial" w:hAnsi="Arial" w:cs="Arial"/>
-        </w:rPr>
-      </w:pPr>
-      <w:r>
-        <w:rPr>
-          <w:rFonts w:ascii="Arial" w:hAnsi="Arial" w:cs="Arial"/>
-        </w:rPr>
-        <w:t xml:space="preserve">Der nächste Punkt auf der </w:t>
-      </w:r>
-      <w:proofErr w:type="spellStart"/>
-      <w:r>
-        <w:rPr>
-          <w:rFonts w:ascii="Arial" w:hAnsi="Arial" w:cs="Arial"/>
-        </w:rPr>
-        <w:t>Mind-Map</w:t>
-      </w:r>
-      <w:proofErr w:type="spellEnd"/>
-      <w:r>
-        <w:rPr>
-          <w:rFonts w:ascii="Arial" w:hAnsi="Arial" w:cs="Arial"/>
-        </w:rPr>
-        <w:t xml:space="preserve"> war welche  Arten von Fragen könnten alles aufkommen, dazu hat man sich auf Multiple Choice Fragen</w:t>
+        <w:t>, diese Nutzergruppe darf zusätzlich zu  den Rechten des Admins noch Fragen löschen und  Nutzer löschen.</w:t>
+      </w:r>
+    </w:p>
+    <w:p>
+      <w:pPr>
+        <w:jc w:val="both"/>
+        <w:rPr>
+          <w:rFonts w:ascii="Arial" w:hAnsi="Arial" w:cs="Arial"/>
+        </w:rPr>
+      </w:pPr>
+      <w:r>
+        <w:rPr>
+          <w:rFonts w:ascii="Arial" w:hAnsi="Arial" w:cs="Arial"/>
+        </w:rPr>
+        <w:t>Der nächste Punkt auf der Mind-Map war welche  Arten von Fragen könnten alles aufkommen, dazu hat man sich auf Multiple Choice Fragen</w:t>
       </w:r>
       <w:r>
         <w:rPr>
@@ -900,30 +816,645 @@
           <w:rFonts w:ascii="Arial" w:hAnsi="Arial" w:cs="Arial"/>
         </w:rPr>
       </w:pPr>
-    </w:p>
-    <w:p>
-      <w:pPr>
-        <w:jc w:val="both"/>
-        <w:rPr>
-          <w:rFonts w:ascii="Arial" w:hAnsi="Arial" w:cs="Arial"/>
-        </w:rPr>
-      </w:pPr>
-    </w:p>
-    <w:p>
-      <w:pPr>
-        <w:jc w:val="both"/>
-        <w:rPr>
-          <w:rFonts w:ascii="Arial" w:hAnsi="Arial" w:cs="Arial"/>
-        </w:rPr>
-      </w:pPr>
-    </w:p>
-    <w:p>
-      <w:pPr>
-        <w:jc w:val="both"/>
-        <w:rPr>
-          <w:rFonts w:ascii="Arial" w:hAnsi="Arial" w:cs="Arial"/>
-        </w:rPr>
-      </w:pPr>
+      <w:r>
+        <w:rPr>
+          <w:rFonts w:ascii="Arial" w:hAnsi="Arial" w:cs="Arial"/>
+        </w:rPr>
+        <w:t>2.1. Weitere Vorüberlegungen</w:t>
+      </w:r>
+    </w:p>
+    <w:p>
+      <w:pPr>
+        <w:jc w:val="both"/>
+        <w:rPr>
+          <w:rFonts w:ascii="Arial" w:hAnsi="Arial" w:cs="Arial"/>
+        </w:rPr>
+      </w:pPr>
+      <w:r>
+        <w:rPr>
+          <w:rFonts w:ascii="Arial" w:hAnsi="Arial" w:cs="Arial"/>
+        </w:rPr>
+        <w:t>Welche Art von Fragen soll beantwortet werden können?</w:t>
+      </w:r>
+    </w:p>
+    <w:p>
+      <w:pPr>
+        <w:jc w:val="both"/>
+        <w:rPr>
+          <w:rFonts w:ascii="Arial" w:hAnsi="Arial" w:cs="Arial"/>
+        </w:rPr>
+      </w:pPr>
+      <w:r>
+        <w:rPr>
+          <w:rFonts w:ascii="Arial" w:hAnsi="Arial" w:cs="Arial"/>
+        </w:rPr>
+        <w:t xml:space="preserve">Schätzfragen: keine Antwortmöglichkeiten, maximal ein Lösungsbereich vor zu geben, Auswertung schwieriger, Antwort muss in Text / Zahlenfeld geschrieben werden, andere Variante: Schieberegler (bei Zahlenschätzfrage mit </w:t>
+      </w:r>
+      <w:proofErr w:type="spellStart"/>
+      <w:r>
+        <w:rPr>
+          <w:rFonts w:ascii="Arial" w:hAnsi="Arial" w:cs="Arial"/>
+        </w:rPr>
+        <w:t>Lösungsbreich</w:t>
+      </w:r>
+      <w:proofErr w:type="spellEnd"/>
+      <w:r>
+        <w:rPr>
+          <w:rFonts w:ascii="Arial" w:hAnsi="Arial" w:cs="Arial"/>
+        </w:rPr>
+        <w:t xml:space="preserve"> zum Beispiel)</w:t>
+      </w:r>
+    </w:p>
+    <w:p>
+      <w:pPr>
+        <w:jc w:val="both"/>
+        <w:rPr>
+          <w:rFonts w:ascii="Arial" w:hAnsi="Arial" w:cs="Arial"/>
+        </w:rPr>
+      </w:pPr>
+      <w:r>
+        <w:rPr>
+          <w:rFonts w:ascii="Arial" w:hAnsi="Arial" w:cs="Arial"/>
+        </w:rPr>
+        <w:t>Rätsel / Quiz- fragen: Antwortmöglichkeiten vorgegeben, richtige Antwort ist vom Fragesteller bekannt, muss beantwortet werden, direktes Feedback für Antwort möglich</w:t>
+      </w:r>
+    </w:p>
+    <w:p>
+      <w:pPr>
+        <w:jc w:val="both"/>
+        <w:rPr>
+          <w:rFonts w:ascii="Arial" w:hAnsi="Arial" w:cs="Arial"/>
+        </w:rPr>
+      </w:pPr>
+      <w:r>
+        <w:rPr>
+          <w:rFonts w:ascii="Arial" w:hAnsi="Arial" w:cs="Arial"/>
+        </w:rPr>
+        <w:t>Meinungsfragen: Antwortmöglichkeiten vorgegeben, es existiert kein richtig oder falsch, gut zur Bewertung von Sachen möglich, kein Feedback möglich</w:t>
+      </w:r>
+    </w:p>
+    <w:p>
+      <w:pPr>
+        <w:jc w:val="both"/>
+        <w:rPr>
+          <w:rFonts w:ascii="Arial" w:hAnsi="Arial" w:cs="Arial"/>
+        </w:rPr>
+      </w:pPr>
+    </w:p>
+    <w:p>
+      <w:pPr>
+        <w:jc w:val="both"/>
+        <w:rPr>
+          <w:rFonts w:ascii="Arial" w:hAnsi="Arial" w:cs="Arial"/>
+        </w:rPr>
+      </w:pPr>
+    </w:p>
+    <w:p>
+      <w:pPr>
+        <w:jc w:val="both"/>
+        <w:rPr>
+          <w:rFonts w:ascii="Arial" w:hAnsi="Arial" w:cs="Arial"/>
+        </w:rPr>
+      </w:pPr>
+      <w:r>
+        <w:rPr>
+          <w:rFonts w:ascii="Arial" w:hAnsi="Arial" w:cs="Arial"/>
+        </w:rPr>
+        <w:t>3. Überlegungen während des Projektes</w:t>
+      </w:r>
+    </w:p>
+    <w:p>
+      <w:pPr>
+        <w:jc w:val="both"/>
+        <w:rPr>
+          <w:rFonts w:ascii="Arial" w:hAnsi="Arial" w:cs="Arial"/>
+        </w:rPr>
+      </w:pPr>
+      <w:r>
+        <w:rPr>
+          <w:rFonts w:ascii="Arial" w:hAnsi="Arial" w:cs="Arial"/>
+        </w:rPr>
+        <w:t>Sollte man Fragen und die dazugehörigen Antwortmöglichkeiten bearbeiten können?</w:t>
+      </w:r>
+    </w:p>
+    <w:p>
+      <w:pPr>
+        <w:jc w:val="both"/>
+        <w:rPr>
+          <w:rFonts w:ascii="Arial" w:hAnsi="Arial" w:cs="Arial"/>
+        </w:rPr>
+      </w:pPr>
+      <w:r>
+        <w:rPr>
+          <w:rFonts w:ascii="Arial" w:hAnsi="Arial" w:cs="Arial"/>
+        </w:rPr>
+        <w:t>+ Tippfehler beim Frage erstellen könnten ausgebessert werden</w:t>
+      </w:r>
+    </w:p>
+    <w:p>
+      <w:pPr>
+        <w:jc w:val="both"/>
+        <w:rPr>
+          <w:rFonts w:ascii="Arial" w:hAnsi="Arial" w:cs="Arial"/>
+        </w:rPr>
+      </w:pPr>
+      <w:r>
+        <w:rPr>
+          <w:rFonts w:ascii="Arial" w:hAnsi="Arial" w:cs="Arial"/>
+        </w:rPr>
+        <w:t>Was passiert, wenn Leute schon auf die Frage geantwortet haben? Bei Kontextänderung, könnte die Statistik verfälscht werden.</w:t>
+      </w:r>
+    </w:p>
+    <w:p>
+      <w:pPr>
+        <w:pStyle w:val="Listenabsatz"/>
+        <w:numPr>
+          <w:ilvl w:val="0"/>
+          <w:numId w:val="8"/>
+        </w:numPr>
+        <w:jc w:val="both"/>
+        <w:rPr>
+          <w:rFonts w:ascii="Arial" w:hAnsi="Arial" w:cs="Arial"/>
+        </w:rPr>
+      </w:pPr>
+      <w:r>
+        <w:rPr>
+          <w:rFonts w:ascii="Arial" w:hAnsi="Arial" w:cs="Arial"/>
+        </w:rPr>
+        <w:t>Änderungen nur sinnvoll, wenn noch niemand auf die Frage geantwortet hat, oder es sich wirklich nur um Rechtschreibekorrekturen handelt.</w:t>
+      </w:r>
+    </w:p>
+    <w:p>
+      <w:pPr>
+        <w:pStyle w:val="Listenabsatz"/>
+        <w:numPr>
+          <w:ilvl w:val="0"/>
+          <w:numId w:val="8"/>
+        </w:numPr>
+        <w:jc w:val="both"/>
+        <w:rPr>
+          <w:rFonts w:ascii="Arial" w:hAnsi="Arial" w:cs="Arial"/>
+        </w:rPr>
+      </w:pPr>
+      <w:r>
+        <w:rPr>
+          <w:rFonts w:ascii="Arial" w:hAnsi="Arial" w:cs="Arial"/>
+        </w:rPr>
+        <w:t xml:space="preserve">Es lässt sich schwer bis unmöglich programmtechnisch prüfen ob es sich um </w:t>
+      </w:r>
+      <w:proofErr w:type="spellStart"/>
+      <w:r>
+        <w:rPr>
+          <w:rFonts w:ascii="Arial" w:hAnsi="Arial" w:cs="Arial"/>
+        </w:rPr>
+        <w:t>Rechtschreibe</w:t>
+      </w:r>
+      <w:proofErr w:type="spellEnd"/>
+      <w:r>
+        <w:rPr>
+          <w:rFonts w:ascii="Arial" w:hAnsi="Arial" w:cs="Arial"/>
+        </w:rPr>
+        <w:t xml:space="preserve"> oder Inhaltskorrekturen handelt</w:t>
+      </w:r>
+    </w:p>
+    <w:p>
+      <w:pPr>
+        <w:pStyle w:val="Listenabsatz"/>
+        <w:numPr>
+          <w:ilvl w:val="0"/>
+          <w:numId w:val="8"/>
+        </w:numPr>
+        <w:jc w:val="both"/>
+        <w:rPr>
+          <w:rFonts w:ascii="Arial" w:hAnsi="Arial" w:cs="Arial"/>
+        </w:rPr>
+      </w:pPr>
+      <w:r>
+        <w:rPr>
+          <w:rFonts w:ascii="Arial" w:hAnsi="Arial" w:cs="Arial"/>
+        </w:rPr>
+        <w:t xml:space="preserve">Einzige </w:t>
+      </w:r>
+      <w:r>
+        <w:rPr>
+          <w:rFonts w:ascii="Arial" w:hAnsi="Arial" w:cs="Arial"/>
+        </w:rPr>
+        <w:t>Möglichkeit</w:t>
+      </w:r>
+      <w:r>
+        <w:rPr>
+          <w:rFonts w:ascii="Arial" w:hAnsi="Arial" w:cs="Arial"/>
+        </w:rPr>
+        <w:t xml:space="preserve"> wäre eine Änderung nur solange zu zulassen, bis jemand auf die Frage geantwortet hat.</w:t>
+      </w:r>
+    </w:p>
+    <w:p>
+      <w:pPr>
+        <w:pStyle w:val="Listenabsatz"/>
+        <w:numPr>
+          <w:ilvl w:val="0"/>
+          <w:numId w:val="8"/>
+        </w:numPr>
+        <w:jc w:val="both"/>
+        <w:rPr>
+          <w:rFonts w:ascii="Arial" w:hAnsi="Arial" w:cs="Arial"/>
+        </w:rPr>
+      </w:pPr>
+      <w:r>
+        <w:rPr>
+          <w:rFonts w:ascii="Arial" w:hAnsi="Arial" w:cs="Arial"/>
+        </w:rPr>
+        <w:t>Gegen Änderungsfeature entschieden, da viel Aufwand und Benutzer seine Frage löschen kann und eine neue erstellen.</w:t>
+      </w:r>
+    </w:p>
+    <w:p>
+      <w:pPr>
+        <w:pStyle w:val="Listenabsatz"/>
+        <w:numPr>
+          <w:ilvl w:val="0"/>
+          <w:numId w:val="8"/>
+        </w:numPr>
+        <w:jc w:val="both"/>
+        <w:rPr>
+          <w:rFonts w:ascii="Arial" w:hAnsi="Arial" w:cs="Arial"/>
+        </w:rPr>
+      </w:pPr>
+      <w:r>
+        <w:rPr>
+          <w:rFonts w:ascii="Arial" w:hAnsi="Arial" w:cs="Arial"/>
+        </w:rPr>
+        <w:t xml:space="preserve">Möglichkeit zur Korrektur bis zur ersten Antwort ist </w:t>
+      </w:r>
+      <w:proofErr w:type="spellStart"/>
+      <w:r>
+        <w:rPr>
+          <w:rFonts w:ascii="Arial" w:hAnsi="Arial" w:cs="Arial"/>
+        </w:rPr>
+        <w:t>could</w:t>
+      </w:r>
+      <w:proofErr w:type="spellEnd"/>
+      <w:r>
+        <w:rPr>
+          <w:rFonts w:ascii="Arial" w:hAnsi="Arial" w:cs="Arial"/>
+        </w:rPr>
+        <w:t xml:space="preserve"> </w:t>
+      </w:r>
+      <w:proofErr w:type="spellStart"/>
+      <w:r>
+        <w:rPr>
+          <w:rFonts w:ascii="Arial" w:hAnsi="Arial" w:cs="Arial"/>
+        </w:rPr>
+        <w:t>have</w:t>
+      </w:r>
+      <w:proofErr w:type="spellEnd"/>
+      <w:r>
+        <w:rPr>
+          <w:rFonts w:ascii="Arial" w:hAnsi="Arial" w:cs="Arial"/>
+        </w:rPr>
+        <w:t xml:space="preserve"> Feature für die Zukunft</w:t>
+      </w:r>
+    </w:p>
+    <w:p>
+      <w:pPr>
+        <w:jc w:val="both"/>
+        <w:rPr>
+          <w:rFonts w:ascii="Arial" w:hAnsi="Arial" w:cs="Arial"/>
+        </w:rPr>
+      </w:pPr>
+    </w:p>
+    <w:p>
+      <w:pPr>
+        <w:jc w:val="both"/>
+        <w:rPr>
+          <w:rFonts w:ascii="Arial" w:hAnsi="Arial" w:cs="Arial"/>
+        </w:rPr>
+      </w:pPr>
+      <w:r>
+        <w:rPr>
+          <w:rFonts w:ascii="Arial" w:hAnsi="Arial" w:cs="Arial"/>
+        </w:rPr>
+        <w:t>4. Test durch unabhängige 3. Person</w:t>
+      </w:r>
+    </w:p>
+    <w:p>
+      <w:pPr>
+        <w:jc w:val="both"/>
+        <w:rPr>
+          <w:rFonts w:ascii="Arial" w:hAnsi="Arial" w:cs="Arial"/>
+          <w:b/>
+        </w:rPr>
+      </w:pPr>
+      <w:r>
+        <w:rPr>
+          <w:rFonts w:ascii="Arial" w:hAnsi="Arial" w:cs="Arial"/>
+          <w:b/>
+        </w:rPr>
+        <w:t>-bei falscher Antwort, keine Auflösung was die richtige Lösung war</w:t>
+      </w:r>
+    </w:p>
+    <w:p>
+      <w:pPr>
+        <w:jc w:val="both"/>
+        <w:rPr>
+          <w:rFonts w:ascii="Arial" w:hAnsi="Arial" w:cs="Arial"/>
+        </w:rPr>
+      </w:pPr>
+      <w:r>
+        <w:rPr>
+          <w:rFonts w:ascii="Arial" w:hAnsi="Arial" w:cs="Arial"/>
+        </w:rPr>
+        <w:t>-derzeit ist es möglich das mehrere Antwortmöglichkeiten richtig sind, deshalb wird darauf vorerst verzichtet, aber für Zukunft geplant.</w:t>
+      </w:r>
+    </w:p>
+    <w:p>
+      <w:pPr>
+        <w:jc w:val="both"/>
+        <w:rPr>
+          <w:rFonts w:ascii="Arial" w:hAnsi="Arial" w:cs="Arial"/>
+          <w:b/>
+        </w:rPr>
+      </w:pPr>
+      <w:r>
+        <w:rPr>
+          <w:rFonts w:ascii="Arial" w:hAnsi="Arial" w:cs="Arial"/>
+          <w:b/>
+        </w:rPr>
+        <w:t>-Popupfenster verhindert laden der Seite und damit weiteres handeln, bevor auf okay geklickt wurde</w:t>
+      </w:r>
+    </w:p>
+    <w:p>
+      <w:pPr>
+        <w:jc w:val="both"/>
+        <w:rPr>
+          <w:rFonts w:ascii="Arial" w:hAnsi="Arial" w:cs="Arial"/>
+        </w:rPr>
+      </w:pPr>
+      <w:r>
+        <w:rPr>
+          <w:rFonts w:ascii="Arial" w:hAnsi="Arial" w:cs="Arial"/>
+        </w:rPr>
+        <w:lastRenderedPageBreak/>
+        <w:t>-&gt;</w:t>
+      </w:r>
+      <w:r>
+        <w:rPr>
+          <w:rFonts w:ascii="Arial" w:hAnsi="Arial" w:cs="Arial"/>
+        </w:rPr>
+        <w:t>Popupfenster wurden durch grün bzw. rot gefärbte div boxen auf der nächsten Seite ersetzt.</w:t>
+      </w:r>
+    </w:p>
+    <w:p>
+      <w:pPr>
+        <w:keepNext/>
+        <w:jc w:val="both"/>
+      </w:pPr>
+      <w:r>
+        <w:drawing>
+          <wp:inline distT="0" distB="0" distL="0" distR="0" wp14:anchorId="5872FBFF" wp14:editId="15DBB6CC">
+            <wp:extent cx="4732020" cy="3017520"/>
+            <wp:effectExtent l="0" t="0" r="0" b="0"/>
+            <wp:docPr id="4" name="Grafik 4"/>
+            <wp:cNvGraphicFramePr>
+              <a:graphicFrameLocks xmlns:a="http://schemas.openxmlformats.org/drawingml/2006/main" noChangeAspect="1"/>
+            </wp:cNvGraphicFramePr>
+            <a:graphic xmlns:a="http://schemas.openxmlformats.org/drawingml/2006/main">
+              <a:graphicData uri="http://schemas.openxmlformats.org/drawingml/2006/picture">
+                <pic:pic xmlns:pic="http://schemas.openxmlformats.org/drawingml/2006/picture">
+                  <pic:nvPicPr>
+                    <pic:cNvPr id="1" name=""/>
+                    <pic:cNvPicPr/>
+                  </pic:nvPicPr>
+                  <pic:blipFill rotWithShape="1">
+                    <a:blip r:embed="rId10"/>
+                    <a:srcRect l="1223" t="4665" r="3897" b="2973"/>
+                    <a:stretch/>
+                  </pic:blipFill>
+                  <pic:spPr bwMode="auto">
+                    <a:xfrm>
+                      <a:off x="0" y="0"/>
+                      <a:ext cx="4732020" cy="3017520"/>
+                    </a:xfrm>
+                    <a:prstGeom prst="rect">
+                      <a:avLst/>
+                    </a:prstGeom>
+                    <a:ln>
+                      <a:noFill/>
+                    </a:ln>
+                    <a:extLst>
+                      <a:ext uri="{53640926-AAD7-44D8-BBD7-CCE9431645EC}">
+                        <a14:shadowObscured xmlns:a14="http://schemas.microsoft.com/office/drawing/2010/main"/>
+                      </a:ext>
+                    </a:extLst>
+                  </pic:spPr>
+                </pic:pic>
+              </a:graphicData>
+            </a:graphic>
+          </wp:inline>
+        </w:drawing>
+      </w:r>
+      <w:bookmarkStart w:id="0" w:name="_GoBack"/>
+      <w:bookmarkEnd w:id="0"/>
+    </w:p>
+    <w:p>
+      <w:pPr>
+        <w:pStyle w:val="Beschriftung"/>
+        <w:jc w:val="both"/>
+        <w:rPr>
+          <w:rFonts w:ascii="Arial" w:hAnsi="Arial" w:cs="Arial"/>
+        </w:rPr>
+      </w:pPr>
+      <w:r>
+        <w:t xml:space="preserve">Abbildung </w:t>
+      </w:r>
+      <w:fldSimple w:instr=" SEQ Abbildung \* ARABIC ">
+        <w:r>
+          <w:rPr>
+            <w:noProof/>
+          </w:rPr>
+          <w:t>1</w:t>
+        </w:r>
+      </w:fldSimple>
+      <w:r>
+        <w:t>: Eine farbliche Meldung ersetzt das Popupfenster und ermöglicht ein unterbrechungsfreies Laden der Seite</w:t>
+      </w:r>
+    </w:p>
+    <w:p>
+      <w:pPr>
+        <w:rPr>
+          <w:rFonts w:ascii="Arial" w:hAnsi="Arial" w:cs="Arial"/>
+        </w:rPr>
+      </w:pPr>
+      <w:r>
+        <w:rPr>
+          <w:rFonts w:ascii="Arial" w:hAnsi="Arial" w:cs="Arial"/>
+        </w:rPr>
+        <w:t>-</w:t>
+      </w:r>
+      <w:r>
+        <w:rPr>
+          <w:rFonts w:ascii="Arial" w:hAnsi="Arial" w:cs="Arial"/>
+          <w:b/>
+        </w:rPr>
+        <w:t xml:space="preserve">nachdem neue Frage erstellt wurde, fehlt zurück </w:t>
+      </w:r>
+      <w:proofErr w:type="spellStart"/>
+      <w:r>
+        <w:rPr>
+          <w:rFonts w:ascii="Arial" w:hAnsi="Arial" w:cs="Arial"/>
+          <w:b/>
+        </w:rPr>
+        <w:t>button</w:t>
+      </w:r>
+      <w:proofErr w:type="spellEnd"/>
+      <w:r>
+        <w:rPr>
+          <w:rFonts w:ascii="Arial" w:hAnsi="Arial" w:cs="Arial"/>
+        </w:rPr>
+        <w:br/>
+      </w:r>
+      <w:r>
+        <w:rPr>
+          <w:rFonts w:ascii="Arial" w:hAnsi="Arial" w:cs="Arial"/>
+        </w:rPr>
+        <w:t>-&gt; geändert, jetzt Meldung, dass Frage erfolgreich erstellt wurde, Link zu der Frage und Link um eine weiter Frage anzulegen. Das Formular für eine neue Frage wird erstmal nicht mehr angezeigt.</w:t>
+      </w:r>
+    </w:p>
+    <w:p>
+      <w:pPr>
+        <w:keepNext/>
+      </w:pPr>
+      <w:r>
+        <w:rPr>
+          <w:noProof/>
+        </w:rPr>
+        <w:drawing>
+          <wp:inline distT="0" distB="0" distL="0" distR="0" wp14:anchorId="0917BFB1" wp14:editId="7903BEE4">
+            <wp:extent cx="5676900" cy="2495550"/>
+            <wp:effectExtent l="0" t="0" r="0" b="0"/>
+            <wp:docPr id="3" name="Grafik 3"/>
+            <wp:cNvGraphicFramePr>
+              <a:graphicFrameLocks xmlns:a="http://schemas.openxmlformats.org/drawingml/2006/main" noChangeAspect="1"/>
+            </wp:cNvGraphicFramePr>
+            <a:graphic xmlns:a="http://schemas.openxmlformats.org/drawingml/2006/main">
+              <a:graphicData uri="http://schemas.openxmlformats.org/drawingml/2006/picture">
+                <pic:pic xmlns:pic="http://schemas.openxmlformats.org/drawingml/2006/picture">
+                  <pic:nvPicPr>
+                    <pic:cNvPr id="1" name=""/>
+                    <pic:cNvPicPr/>
+                  </pic:nvPicPr>
+                  <pic:blipFill>
+                    <a:blip r:embed="rId11"/>
+                    <a:stretch>
+                      <a:fillRect/>
+                    </a:stretch>
+                  </pic:blipFill>
+                  <pic:spPr>
+                    <a:xfrm>
+                      <a:off x="0" y="0"/>
+                      <a:ext cx="5676900" cy="2495550"/>
+                    </a:xfrm>
+                    <a:prstGeom prst="rect">
+                      <a:avLst/>
+                    </a:prstGeom>
+                  </pic:spPr>
+                </pic:pic>
+              </a:graphicData>
+            </a:graphic>
+          </wp:inline>
+        </w:drawing>
+      </w:r>
+    </w:p>
+    <w:p>
+      <w:pPr>
+        <w:pStyle w:val="Beschriftung"/>
+        <w:rPr>
+          <w:rFonts w:ascii="Arial" w:hAnsi="Arial" w:cs="Arial"/>
+        </w:rPr>
+      </w:pPr>
+      <w:r>
+        <w:t xml:space="preserve">Abbildung </w:t>
+      </w:r>
+      <w:fldSimple w:instr=" SEQ Abbildung \* ARABIC ">
+        <w:r>
+          <w:rPr>
+            <w:noProof/>
+          </w:rPr>
+          <w:t>2</w:t>
+        </w:r>
+      </w:fldSimple>
+      <w:r>
+        <w:t>: Vor der Änderung erschien nur diese Meldung bevor wieder das leere Formular angezeigt wurde</w:t>
+      </w:r>
+    </w:p>
+    <w:p>
+      <w:pPr>
+        <w:keepNext/>
+        <w:jc w:val="both"/>
+      </w:pPr>
+      <w:r>
+        <w:rPr>
+          <w:noProof/>
+        </w:rPr>
+        <w:lastRenderedPageBreak/>
+        <w:drawing>
+          <wp:inline distT="0" distB="0" distL="0" distR="0" wp14:anchorId="0424FAC4" wp14:editId="4D3CBE4A">
+            <wp:extent cx="5486400" cy="3886200"/>
+            <wp:effectExtent l="0" t="0" r="0" b="0"/>
+            <wp:docPr id="2" name="Grafik 2"/>
+            <wp:cNvGraphicFramePr>
+              <a:graphicFrameLocks xmlns:a="http://schemas.openxmlformats.org/drawingml/2006/main" noChangeAspect="1"/>
+            </wp:cNvGraphicFramePr>
+            <a:graphic xmlns:a="http://schemas.openxmlformats.org/drawingml/2006/main">
+              <a:graphicData uri="http://schemas.openxmlformats.org/drawingml/2006/picture">
+                <pic:pic xmlns:pic="http://schemas.openxmlformats.org/drawingml/2006/picture">
+                  <pic:nvPicPr>
+                    <pic:cNvPr id="1" name=""/>
+                    <pic:cNvPicPr/>
+                  </pic:nvPicPr>
+                  <pic:blipFill>
+                    <a:blip r:embed="rId12"/>
+                    <a:stretch>
+                      <a:fillRect/>
+                    </a:stretch>
+                  </pic:blipFill>
+                  <pic:spPr>
+                    <a:xfrm>
+                      <a:off x="0" y="0"/>
+                      <a:ext cx="5486400" cy="3886200"/>
+                    </a:xfrm>
+                    <a:prstGeom prst="rect">
+                      <a:avLst/>
+                    </a:prstGeom>
+                  </pic:spPr>
+                </pic:pic>
+              </a:graphicData>
+            </a:graphic>
+          </wp:inline>
+        </w:drawing>
+      </w:r>
+    </w:p>
+    <w:p>
+      <w:pPr>
+        <w:pStyle w:val="Beschriftung"/>
+        <w:jc w:val="both"/>
+        <w:rPr>
+          <w:rFonts w:ascii="Arial" w:hAnsi="Arial" w:cs="Arial"/>
+        </w:rPr>
+      </w:pPr>
+      <w:r>
+        <w:t xml:space="preserve">Abbildung </w:t>
+      </w:r>
+      <w:fldSimple w:instr=" SEQ Abbildung \* ARABIC ">
+        <w:r>
+          <w:rPr>
+            <w:noProof/>
+          </w:rPr>
+          <w:t>3</w:t>
+        </w:r>
+      </w:fldSimple>
+      <w:r>
+        <w:t>: Nach den Änderungen</w:t>
+      </w:r>
     </w:p>
     <w:p>
       <w:pPr>
@@ -959,7 +1490,7 @@
           <w:rFonts w:ascii="Arial" w:hAnsi="Arial" w:cs="Arial"/>
         </w:rPr>
       </w:pPr>
-      <w:hyperlink r:id="rId10" w:history="1">
+      <w:hyperlink r:id="rId13" w:history="1">
         <w:r>
           <w:rPr>
             <w:rStyle w:val="Hyperlink"/>
@@ -981,7 +1512,7 @@
           <w:rFonts w:ascii="Arial" w:hAnsi="Arial" w:cs="Arial"/>
         </w:rPr>
       </w:pPr>
-      <w:hyperlink r:id="rId11" w:history="1">
+      <w:hyperlink r:id="rId14" w:history="1">
         <w:r>
           <w:rPr>
             <w:rStyle w:val="Hyperlink"/>
@@ -1024,16 +1555,8 @@
         <w:rPr>
           <w:rFonts w:ascii="Arial" w:hAnsi="Arial" w:cs="Arial"/>
         </w:rPr>
-        <w:t xml:space="preserve">Abbildung 1 – </w:t>
-      </w:r>
-      <w:proofErr w:type="spellStart"/>
-      <w:r>
-        <w:rPr>
-          <w:rFonts w:ascii="Arial" w:hAnsi="Arial" w:cs="Arial"/>
-        </w:rPr>
-        <w:t>Mind-Map</w:t>
-      </w:r>
-      <w:proofErr w:type="spellEnd"/>
+        <w:t>Abbildung 1 – Mind-Map</w:t>
+      </w:r>
     </w:p>
     <w:sectPr>
       <w:pgSz w:w="11906" w:h="16838"/>
@@ -1046,8 +1569,121 @@
 </file>
 
 <file path=word/numbering.xml><?xml version="1.0" encoding="utf-8"?>
-<w:numbering xmlns:ve="http://schemas.openxmlformats.org/markup-compatibility/2006" xmlns:o="urn:schemas-microsoft-com:office:office" xmlns:r="http://schemas.openxmlformats.org/officeDocument/2006/relationships" xmlns:m="http://schemas.openxmlformats.org/officeDocument/2006/math" xmlns:v="urn:schemas-microsoft-com:vml" xmlns:wp="http://schemas.openxmlformats.org/drawingml/2006/wordprocessingDrawing" xmlns:w10="urn:schemas-microsoft-com:office:word" xmlns:w="http://schemas.openxmlformats.org/wordprocessingml/2006/main" xmlns:wne="http://schemas.microsoft.com/office/word/2006/wordml">
-  <w:abstractNum w:abstractNumId="0">
+<w:numbering xmlns:wpc="http://schemas.microsoft.com/office/word/2010/wordprocessingCanvas" xmlns:cx="http://schemas.microsoft.com/office/drawing/2014/chartex" xmlns:cx1="http://schemas.microsoft.com/office/drawing/2015/9/8/chartex" xmlns:cx2="http://schemas.microsoft.com/office/drawing/2015/10/21/chartex" xmlns:cx3="http://schemas.microsoft.com/office/drawing/2016/5/9/chartex" xmlns:cx4="http://schemas.microsoft.com/office/drawing/2016/5/10/chartex" xmlns:cx5="http://schemas.microsoft.com/office/drawing/2016/5/11/chartex" xmlns:cx6="http://schemas.microsoft.com/office/drawing/2016/5/12/chartex" xmlns:cx7="http://schemas.microsoft.com/office/drawing/2016/5/13/chartex" xmlns:cx8="http://schemas.microsoft.com/office/drawing/2016/5/14/chartex" xmlns:mc="http://schemas.openxmlformats.org/markup-compatibility/2006" xmlns:aink="http://schemas.microsoft.com/office/drawing/2016/ink" xmlns:am3d="http://schemas.microsoft.com/office/drawing/2017/model3d" xmlns:o="urn:schemas-microsoft-com:office:office" xmlns:r="http://schemas.openxmlformats.org/officeDocument/2006/relationships" xmlns:m="http://schemas.openxmlformats.org/officeDocument/2006/math" xmlns:v="urn:schemas-microsoft-com:vml" xmlns:wp14="http://schemas.microsoft.com/office/word/2010/wordprocessingDrawing" xmlns:wp="http://schemas.openxmlformats.org/drawingml/2006/wordprocessingDrawing" xmlns:w10="urn:schemas-microsoft-com:office:word" xmlns:w="http://schemas.openxmlformats.org/wordprocessingml/2006/main" xmlns:w14="http://schemas.microsoft.com/office/word/2010/wordml" xmlns:w15="http://schemas.microsoft.com/office/word/2012/wordml" xmlns:w16cid="http://schemas.microsoft.com/office/word/2016/wordml/cid" xmlns:w16se="http://schemas.microsoft.com/office/word/2015/wordml/symex" xmlns:wpg="http://schemas.microsoft.com/office/word/2010/wordprocessingGroup" xmlns:wpi="http://schemas.microsoft.com/office/word/2010/wordprocessingInk" xmlns:wne="http://schemas.microsoft.com/office/word/2006/wordml" xmlns:wps="http://schemas.microsoft.com/office/word/2010/wordprocessingShape" mc:Ignorable="w14 w15 w16se w16cid wp14">
+  <w:abstractNum w:abstractNumId="0" w15:restartNumberingAfterBreak="0">
+    <w:nsid w:val="24A16D2C"/>
+    <w:multiLevelType w:val="hybridMultilevel"/>
+    <w:tmpl w:val="7CBCDFCE"/>
+    <w:lvl w:ilvl="0" w:tplc="8CF623B6">
+      <w:start w:val="3"/>
+      <w:numFmt w:val="bullet"/>
+      <w:lvlText w:val="-"/>
+      <w:lvlJc w:val="left"/>
+      <w:pPr>
+        <w:ind w:left="720" w:hanging="360"/>
+      </w:pPr>
+      <w:rPr>
+        <w:rFonts w:ascii="Arial" w:eastAsiaTheme="minorHAnsi" w:hAnsi="Arial" w:cs="Arial" w:hint="default"/>
+      </w:rPr>
+    </w:lvl>
+    <w:lvl w:ilvl="1" w:tplc="04070003" w:tentative="1">
+      <w:start w:val="1"/>
+      <w:numFmt w:val="bullet"/>
+      <w:lvlText w:val="o"/>
+      <w:lvlJc w:val="left"/>
+      <w:pPr>
+        <w:ind w:left="1440" w:hanging="360"/>
+      </w:pPr>
+      <w:rPr>
+        <w:rFonts w:ascii="Courier New" w:hAnsi="Courier New" w:cs="Courier New" w:hint="default"/>
+      </w:rPr>
+    </w:lvl>
+    <w:lvl w:ilvl="2" w:tplc="04070005" w:tentative="1">
+      <w:start w:val="1"/>
+      <w:numFmt w:val="bullet"/>
+      <w:lvlText w:val=""/>
+      <w:lvlJc w:val="left"/>
+      <w:pPr>
+        <w:ind w:left="2160" w:hanging="360"/>
+      </w:pPr>
+      <w:rPr>
+        <w:rFonts w:ascii="Wingdings" w:hAnsi="Wingdings" w:hint="default"/>
+      </w:rPr>
+    </w:lvl>
+    <w:lvl w:ilvl="3" w:tplc="04070001" w:tentative="1">
+      <w:start w:val="1"/>
+      <w:numFmt w:val="bullet"/>
+      <w:lvlText w:val=""/>
+      <w:lvlJc w:val="left"/>
+      <w:pPr>
+        <w:ind w:left="2880" w:hanging="360"/>
+      </w:pPr>
+      <w:rPr>
+        <w:rFonts w:ascii="Symbol" w:hAnsi="Symbol" w:hint="default"/>
+      </w:rPr>
+    </w:lvl>
+    <w:lvl w:ilvl="4" w:tplc="04070003" w:tentative="1">
+      <w:start w:val="1"/>
+      <w:numFmt w:val="bullet"/>
+      <w:lvlText w:val="o"/>
+      <w:lvlJc w:val="left"/>
+      <w:pPr>
+        <w:ind w:left="3600" w:hanging="360"/>
+      </w:pPr>
+      <w:rPr>
+        <w:rFonts w:ascii="Courier New" w:hAnsi="Courier New" w:cs="Courier New" w:hint="default"/>
+      </w:rPr>
+    </w:lvl>
+    <w:lvl w:ilvl="5" w:tplc="04070005" w:tentative="1">
+      <w:start w:val="1"/>
+      <w:numFmt w:val="bullet"/>
+      <w:lvlText w:val=""/>
+      <w:lvlJc w:val="left"/>
+      <w:pPr>
+        <w:ind w:left="4320" w:hanging="360"/>
+      </w:pPr>
+      <w:rPr>
+        <w:rFonts w:ascii="Wingdings" w:hAnsi="Wingdings" w:hint="default"/>
+      </w:rPr>
+    </w:lvl>
+    <w:lvl w:ilvl="6" w:tplc="04070001" w:tentative="1">
+      <w:start w:val="1"/>
+      <w:numFmt w:val="bullet"/>
+      <w:lvlText w:val=""/>
+      <w:lvlJc w:val="left"/>
+      <w:pPr>
+        <w:ind w:left="5040" w:hanging="360"/>
+      </w:pPr>
+      <w:rPr>
+        <w:rFonts w:ascii="Symbol" w:hAnsi="Symbol" w:hint="default"/>
+      </w:rPr>
+    </w:lvl>
+    <w:lvl w:ilvl="7" w:tplc="04070003" w:tentative="1">
+      <w:start w:val="1"/>
+      <w:numFmt w:val="bullet"/>
+      <w:lvlText w:val="o"/>
+      <w:lvlJc w:val="left"/>
+      <w:pPr>
+        <w:ind w:left="5760" w:hanging="360"/>
+      </w:pPr>
+      <w:rPr>
+        <w:rFonts w:ascii="Courier New" w:hAnsi="Courier New" w:cs="Courier New" w:hint="default"/>
+      </w:rPr>
+    </w:lvl>
+    <w:lvl w:ilvl="8" w:tplc="04070005" w:tentative="1">
+      <w:start w:val="1"/>
+      <w:numFmt w:val="bullet"/>
+      <w:lvlText w:val=""/>
+      <w:lvlJc w:val="left"/>
+      <w:pPr>
+        <w:ind w:left="6480" w:hanging="360"/>
+      </w:pPr>
+      <w:rPr>
+        <w:rFonts w:ascii="Wingdings" w:hAnsi="Wingdings" w:hint="default"/>
+      </w:rPr>
+    </w:lvl>
+  </w:abstractNum>
+  <w:abstractNum w:abstractNumId="1" w15:restartNumberingAfterBreak="0">
     <w:nsid w:val="361A430F"/>
     <w:multiLevelType w:val="multilevel"/>
     <w:tmpl w:val="ACDC06A0"/>
@@ -1160,7 +1796,7 @@
       </w:rPr>
     </w:lvl>
   </w:abstractNum>
-  <w:abstractNum w:abstractNumId="1">
+  <w:abstractNum w:abstractNumId="2" w15:restartNumberingAfterBreak="0">
     <w:nsid w:val="3A1F018B"/>
     <w:multiLevelType w:val="hybridMultilevel"/>
     <w:tmpl w:val="6B60AF5C"/>
@@ -1249,7 +1885,120 @@
       </w:pPr>
     </w:lvl>
   </w:abstractNum>
-  <w:abstractNum w:abstractNumId="2">
+  <w:abstractNum w:abstractNumId="3" w15:restartNumberingAfterBreak="0">
+    <w:nsid w:val="3C4A1E85"/>
+    <w:multiLevelType w:val="hybridMultilevel"/>
+    <w:tmpl w:val="B8508096"/>
+    <w:lvl w:ilvl="0" w:tplc="39FE1038">
+      <w:start w:val="3"/>
+      <w:numFmt w:val="bullet"/>
+      <w:lvlText w:val="-"/>
+      <w:lvlJc w:val="left"/>
+      <w:pPr>
+        <w:ind w:left="720" w:hanging="360"/>
+      </w:pPr>
+      <w:rPr>
+        <w:rFonts w:ascii="Arial" w:eastAsiaTheme="minorHAnsi" w:hAnsi="Arial" w:cs="Arial" w:hint="default"/>
+      </w:rPr>
+    </w:lvl>
+    <w:lvl w:ilvl="1" w:tplc="04070003" w:tentative="1">
+      <w:start w:val="1"/>
+      <w:numFmt w:val="bullet"/>
+      <w:lvlText w:val="o"/>
+      <w:lvlJc w:val="left"/>
+      <w:pPr>
+        <w:ind w:left="1440" w:hanging="360"/>
+      </w:pPr>
+      <w:rPr>
+        <w:rFonts w:ascii="Courier New" w:hAnsi="Courier New" w:cs="Courier New" w:hint="default"/>
+      </w:rPr>
+    </w:lvl>
+    <w:lvl w:ilvl="2" w:tplc="04070005" w:tentative="1">
+      <w:start w:val="1"/>
+      <w:numFmt w:val="bullet"/>
+      <w:lvlText w:val=""/>
+      <w:lvlJc w:val="left"/>
+      <w:pPr>
+        <w:ind w:left="2160" w:hanging="360"/>
+      </w:pPr>
+      <w:rPr>
+        <w:rFonts w:ascii="Wingdings" w:hAnsi="Wingdings" w:hint="default"/>
+      </w:rPr>
+    </w:lvl>
+    <w:lvl w:ilvl="3" w:tplc="04070001" w:tentative="1">
+      <w:start w:val="1"/>
+      <w:numFmt w:val="bullet"/>
+      <w:lvlText w:val=""/>
+      <w:lvlJc w:val="left"/>
+      <w:pPr>
+        <w:ind w:left="2880" w:hanging="360"/>
+      </w:pPr>
+      <w:rPr>
+        <w:rFonts w:ascii="Symbol" w:hAnsi="Symbol" w:hint="default"/>
+      </w:rPr>
+    </w:lvl>
+    <w:lvl w:ilvl="4" w:tplc="04070003" w:tentative="1">
+      <w:start w:val="1"/>
+      <w:numFmt w:val="bullet"/>
+      <w:lvlText w:val="o"/>
+      <w:lvlJc w:val="left"/>
+      <w:pPr>
+        <w:ind w:left="3600" w:hanging="360"/>
+      </w:pPr>
+      <w:rPr>
+        <w:rFonts w:ascii="Courier New" w:hAnsi="Courier New" w:cs="Courier New" w:hint="default"/>
+      </w:rPr>
+    </w:lvl>
+    <w:lvl w:ilvl="5" w:tplc="04070005" w:tentative="1">
+      <w:start w:val="1"/>
+      <w:numFmt w:val="bullet"/>
+      <w:lvlText w:val=""/>
+      <w:lvlJc w:val="left"/>
+      <w:pPr>
+        <w:ind w:left="4320" w:hanging="360"/>
+      </w:pPr>
+      <w:rPr>
+        <w:rFonts w:ascii="Wingdings" w:hAnsi="Wingdings" w:hint="default"/>
+      </w:rPr>
+    </w:lvl>
+    <w:lvl w:ilvl="6" w:tplc="04070001" w:tentative="1">
+      <w:start w:val="1"/>
+      <w:numFmt w:val="bullet"/>
+      <w:lvlText w:val=""/>
+      <w:lvlJc w:val="left"/>
+      <w:pPr>
+        <w:ind w:left="5040" w:hanging="360"/>
+      </w:pPr>
+      <w:rPr>
+        <w:rFonts w:ascii="Symbol" w:hAnsi="Symbol" w:hint="default"/>
+      </w:rPr>
+    </w:lvl>
+    <w:lvl w:ilvl="7" w:tplc="04070003" w:tentative="1">
+      <w:start w:val="1"/>
+      <w:numFmt w:val="bullet"/>
+      <w:lvlText w:val="o"/>
+      <w:lvlJc w:val="left"/>
+      <w:pPr>
+        <w:ind w:left="5760" w:hanging="360"/>
+      </w:pPr>
+      <w:rPr>
+        <w:rFonts w:ascii="Courier New" w:hAnsi="Courier New" w:cs="Courier New" w:hint="default"/>
+      </w:rPr>
+    </w:lvl>
+    <w:lvl w:ilvl="8" w:tplc="04070005" w:tentative="1">
+      <w:start w:val="1"/>
+      <w:numFmt w:val="bullet"/>
+      <w:lvlText w:val=""/>
+      <w:lvlJc w:val="left"/>
+      <w:pPr>
+        <w:ind w:left="6480" w:hanging="360"/>
+      </w:pPr>
+      <w:rPr>
+        <w:rFonts w:ascii="Wingdings" w:hAnsi="Wingdings" w:hint="default"/>
+      </w:rPr>
+    </w:lvl>
+  </w:abstractNum>
+  <w:abstractNum w:abstractNumId="4" w15:restartNumberingAfterBreak="0">
     <w:nsid w:val="3DE94E37"/>
     <w:multiLevelType w:val="hybridMultilevel"/>
     <w:tmpl w:val="26B433F4"/>
@@ -1338,7 +2087,120 @@
       </w:pPr>
     </w:lvl>
   </w:abstractNum>
-  <w:abstractNum w:abstractNumId="3">
+  <w:abstractNum w:abstractNumId="5" w15:restartNumberingAfterBreak="0">
+    <w:nsid w:val="544D644B"/>
+    <w:multiLevelType w:val="hybridMultilevel"/>
+    <w:tmpl w:val="C986981E"/>
+    <w:lvl w:ilvl="0" w:tplc="82DCB540">
+      <w:start w:val="3"/>
+      <w:numFmt w:val="bullet"/>
+      <w:lvlText w:val=""/>
+      <w:lvlJc w:val="left"/>
+      <w:pPr>
+        <w:ind w:left="720" w:hanging="360"/>
+      </w:pPr>
+      <w:rPr>
+        <w:rFonts w:ascii="Wingdings" w:eastAsiaTheme="minorHAnsi" w:hAnsi="Wingdings" w:cs="Arial" w:hint="default"/>
+      </w:rPr>
+    </w:lvl>
+    <w:lvl w:ilvl="1" w:tplc="04070003" w:tentative="1">
+      <w:start w:val="1"/>
+      <w:numFmt w:val="bullet"/>
+      <w:lvlText w:val="o"/>
+      <w:lvlJc w:val="left"/>
+      <w:pPr>
+        <w:ind w:left="1440" w:hanging="360"/>
+      </w:pPr>
+      <w:rPr>
+        <w:rFonts w:ascii="Courier New" w:hAnsi="Courier New" w:cs="Courier New" w:hint="default"/>
+      </w:rPr>
+    </w:lvl>
+    <w:lvl w:ilvl="2" w:tplc="04070005" w:tentative="1">
+      <w:start w:val="1"/>
+      <w:numFmt w:val="bullet"/>
+      <w:lvlText w:val=""/>
+      <w:lvlJc w:val="left"/>
+      <w:pPr>
+        <w:ind w:left="2160" w:hanging="360"/>
+      </w:pPr>
+      <w:rPr>
+        <w:rFonts w:ascii="Wingdings" w:hAnsi="Wingdings" w:hint="default"/>
+      </w:rPr>
+    </w:lvl>
+    <w:lvl w:ilvl="3" w:tplc="04070001" w:tentative="1">
+      <w:start w:val="1"/>
+      <w:numFmt w:val="bullet"/>
+      <w:lvlText w:val=""/>
+      <w:lvlJc w:val="left"/>
+      <w:pPr>
+        <w:ind w:left="2880" w:hanging="360"/>
+      </w:pPr>
+      <w:rPr>
+        <w:rFonts w:ascii="Symbol" w:hAnsi="Symbol" w:hint="default"/>
+      </w:rPr>
+    </w:lvl>
+    <w:lvl w:ilvl="4" w:tplc="04070003" w:tentative="1">
+      <w:start w:val="1"/>
+      <w:numFmt w:val="bullet"/>
+      <w:lvlText w:val="o"/>
+      <w:lvlJc w:val="left"/>
+      <w:pPr>
+        <w:ind w:left="3600" w:hanging="360"/>
+      </w:pPr>
+      <w:rPr>
+        <w:rFonts w:ascii="Courier New" w:hAnsi="Courier New" w:cs="Courier New" w:hint="default"/>
+      </w:rPr>
+    </w:lvl>
+    <w:lvl w:ilvl="5" w:tplc="04070005" w:tentative="1">
+      <w:start w:val="1"/>
+      <w:numFmt w:val="bullet"/>
+      <w:lvlText w:val=""/>
+      <w:lvlJc w:val="left"/>
+      <w:pPr>
+        <w:ind w:left="4320" w:hanging="360"/>
+      </w:pPr>
+      <w:rPr>
+        <w:rFonts w:ascii="Wingdings" w:hAnsi="Wingdings" w:hint="default"/>
+      </w:rPr>
+    </w:lvl>
+    <w:lvl w:ilvl="6" w:tplc="04070001" w:tentative="1">
+      <w:start w:val="1"/>
+      <w:numFmt w:val="bullet"/>
+      <w:lvlText w:val=""/>
+      <w:lvlJc w:val="left"/>
+      <w:pPr>
+        <w:ind w:left="5040" w:hanging="360"/>
+      </w:pPr>
+      <w:rPr>
+        <w:rFonts w:ascii="Symbol" w:hAnsi="Symbol" w:hint="default"/>
+      </w:rPr>
+    </w:lvl>
+    <w:lvl w:ilvl="7" w:tplc="04070003" w:tentative="1">
+      <w:start w:val="1"/>
+      <w:numFmt w:val="bullet"/>
+      <w:lvlText w:val="o"/>
+      <w:lvlJc w:val="left"/>
+      <w:pPr>
+        <w:ind w:left="5760" w:hanging="360"/>
+      </w:pPr>
+      <w:rPr>
+        <w:rFonts w:ascii="Courier New" w:hAnsi="Courier New" w:cs="Courier New" w:hint="default"/>
+      </w:rPr>
+    </w:lvl>
+    <w:lvl w:ilvl="8" w:tplc="04070005" w:tentative="1">
+      <w:start w:val="1"/>
+      <w:numFmt w:val="bullet"/>
+      <w:lvlText w:val=""/>
+      <w:lvlJc w:val="left"/>
+      <w:pPr>
+        <w:ind w:left="6480" w:hanging="360"/>
+      </w:pPr>
+      <w:rPr>
+        <w:rFonts w:ascii="Wingdings" w:hAnsi="Wingdings" w:hint="default"/>
+      </w:rPr>
+    </w:lvl>
+  </w:abstractNum>
+  <w:abstractNum w:abstractNumId="6" w15:restartNumberingAfterBreak="0">
     <w:nsid w:val="67DE0C51"/>
     <w:multiLevelType w:val="multilevel"/>
     <w:tmpl w:val="F132AB78"/>
@@ -1459,7 +2321,7 @@
       </w:rPr>
     </w:lvl>
   </w:abstractNum>
-  <w:abstractNum w:abstractNumId="4">
+  <w:abstractNum w:abstractNumId="7" w15:restartNumberingAfterBreak="0">
     <w:nsid w:val="7D312478"/>
     <w:multiLevelType w:val="multilevel"/>
     <w:tmpl w:val="A81CA996"/>
@@ -1573,25 +2435,34 @@
     </w:lvl>
   </w:abstractNum>
   <w:num w:numId="1">
+    <w:abstractNumId w:val="1"/>
+  </w:num>
+  <w:num w:numId="2">
+    <w:abstractNumId w:val="6"/>
+  </w:num>
+  <w:num w:numId="3">
+    <w:abstractNumId w:val="7"/>
+  </w:num>
+  <w:num w:numId="4">
+    <w:abstractNumId w:val="4"/>
+  </w:num>
+  <w:num w:numId="5">
+    <w:abstractNumId w:val="2"/>
+  </w:num>
+  <w:num w:numId="6">
+    <w:abstractNumId w:val="3"/>
+  </w:num>
+  <w:num w:numId="7">
     <w:abstractNumId w:val="0"/>
   </w:num>
-  <w:num w:numId="2">
-    <w:abstractNumId w:val="3"/>
-  </w:num>
-  <w:num w:numId="3">
-    <w:abstractNumId w:val="4"/>
-  </w:num>
-  <w:num w:numId="4">
-    <w:abstractNumId w:val="2"/>
-  </w:num>
-  <w:num w:numId="5">
-    <w:abstractNumId w:val="1"/>
+  <w:num w:numId="8">
+    <w:abstractNumId w:val="5"/>
   </w:num>
 </w:numbering>
 </file>
 
 <file path=word/styles.xml><?xml version="1.0" encoding="utf-8"?>
-<w:styles xmlns:r="http://schemas.openxmlformats.org/officeDocument/2006/relationships" xmlns:w="http://schemas.openxmlformats.org/wordprocessingml/2006/main">
+<w:styles xmlns:mc="http://schemas.openxmlformats.org/markup-compatibility/2006" xmlns:r="http://schemas.openxmlformats.org/officeDocument/2006/relationships" xmlns:w="http://schemas.openxmlformats.org/wordprocessingml/2006/main" xmlns:w14="http://schemas.microsoft.com/office/word/2010/wordml" xmlns:w15="http://schemas.microsoft.com/office/word/2012/wordml" xmlns:w16cid="http://schemas.microsoft.com/office/word/2016/wordml/cid" xmlns:w16se="http://schemas.microsoft.com/office/word/2015/wordml/symex" mc:Ignorable="w14 w15 w16se w16cid">
   <w:docDefaults>
     <w:rPrDefault>
       <w:rPr>
@@ -1607,144 +2478,382 @@
       </w:pPr>
     </w:pPrDefault>
   </w:docDefaults>
-  <w:latentStyles w:defLockedState="0" w:defUIPriority="99" w:defSemiHidden="1" w:defUnhideWhenUsed="1" w:defQFormat="0" w:count="267">
-    <w:lsdException w:name="Normal" w:semiHidden="0" w:uiPriority="0" w:unhideWhenUsed="0" w:qFormat="1"/>
-    <w:lsdException w:name="heading 1" w:semiHidden="0" w:uiPriority="9" w:unhideWhenUsed="0" w:qFormat="1"/>
-    <w:lsdException w:name="heading 2" w:uiPriority="9" w:qFormat="1"/>
-    <w:lsdException w:name="heading 3" w:uiPriority="9" w:qFormat="1"/>
-    <w:lsdException w:name="heading 4" w:uiPriority="9" w:qFormat="1"/>
-    <w:lsdException w:name="heading 5" w:uiPriority="9" w:qFormat="1"/>
-    <w:lsdException w:name="heading 6" w:uiPriority="9" w:qFormat="1"/>
-    <w:lsdException w:name="heading 7" w:uiPriority="9" w:qFormat="1"/>
-    <w:lsdException w:name="heading 8" w:uiPriority="9" w:qFormat="1"/>
-    <w:lsdException w:name="heading 9" w:uiPriority="9" w:qFormat="1"/>
-    <w:lsdException w:name="toc 1" w:uiPriority="39"/>
-    <w:lsdException w:name="toc 2" w:uiPriority="39"/>
-    <w:lsdException w:name="toc 3" w:uiPriority="39"/>
-    <w:lsdException w:name="toc 4" w:uiPriority="39"/>
-    <w:lsdException w:name="toc 5" w:uiPriority="39"/>
-    <w:lsdException w:name="toc 6" w:uiPriority="39"/>
-    <w:lsdException w:name="toc 7" w:uiPriority="39"/>
-    <w:lsdException w:name="toc 8" w:uiPriority="39"/>
-    <w:lsdException w:name="toc 9" w:uiPriority="39"/>
-    <w:lsdException w:name="caption" w:uiPriority="35" w:qFormat="1"/>
-    <w:lsdException w:name="Title" w:semiHidden="0" w:uiPriority="10" w:unhideWhenUsed="0" w:qFormat="1"/>
-    <w:lsdException w:name="Default Paragraph Font" w:uiPriority="1"/>
-    <w:lsdException w:name="Subtitle" w:semiHidden="0" w:uiPriority="11" w:unhideWhenUsed="0" w:qFormat="1"/>
-    <w:lsdException w:name="Strong" w:semiHidden="0" w:uiPriority="22" w:unhideWhenUsed="0" w:qFormat="1"/>
-    <w:lsdException w:name="Emphasis" w:semiHidden="0" w:uiPriority="20" w:unhideWhenUsed="0" w:qFormat="1"/>
-    <w:lsdException w:name="Table Grid" w:semiHidden="0" w:uiPriority="59" w:unhideWhenUsed="0"/>
-    <w:lsdException w:name="Placeholder Text" w:unhideWhenUsed="0"/>
-    <w:lsdException w:name="No Spacing" w:semiHidden="0" w:uiPriority="1" w:unhideWhenUsed="0" w:qFormat="1"/>
-    <w:lsdException w:name="Light Shading" w:semiHidden="0" w:uiPriority="60" w:unhideWhenUsed="0"/>
-    <w:lsdException w:name="Light List" w:semiHidden="0" w:uiPriority="61" w:unhideWhenUsed="0"/>
-    <w:lsdException w:name="Light Grid" w:semiHidden="0" w:uiPriority="62" w:unhideWhenUsed="0"/>
-    <w:lsdException w:name="Medium Shading 1" w:semiHidden="0" w:uiPriority="63" w:unhideWhenUsed="0"/>
-    <w:lsdException w:name="Medium Shading 2" w:semiHidden="0" w:uiPriority="64" w:unhideWhenUsed="0"/>
-    <w:lsdException w:name="Medium List 1" w:semiHidden="0" w:uiPriority="65" w:unhideWhenUsed="0"/>
-    <w:lsdException w:name="Medium List 2" w:semiHidden="0" w:uiPriority="66" w:unhideWhenUsed="0"/>
-    <w:lsdException w:name="Medium Grid 1" w:semiHidden="0" w:uiPriority="67" w:unhideWhenUsed="0"/>
-    <w:lsdException w:name="Medium Grid 2" w:semiHidden="0" w:uiPriority="68" w:unhideWhenUsed="0"/>
-    <w:lsdException w:name="Medium Grid 3" w:semiHidden="0" w:uiPriority="69" w:unhideWhenUsed="0"/>
-    <w:lsdException w:name="Dark List" w:semiHidden="0" w:uiPriority="70" w:unhideWhenUsed="0"/>
-    <w:lsdException w:name="Colorful Shading" w:semiHidden="0" w:uiPriority="71" w:unhideWhenUsed="0"/>
-    <w:lsdException w:name="Colorful List" w:semiHidden="0" w:uiPriority="72" w:unhideWhenUsed="0"/>
-    <w:lsdException w:name="Colorful Grid" w:semiHidden="0" w:uiPriority="73" w:unhideWhenUsed="0"/>
-    <w:lsdException w:name="Light Shading Accent 1" w:semiHidden="0" w:uiPriority="60" w:unhideWhenUsed="0"/>
-    <w:lsdException w:name="Light List Accent 1" w:semiHidden="0" w:uiPriority="61" w:unhideWhenUsed="0"/>
-    <w:lsdException w:name="Light Grid Accent 1" w:semiHidden="0" w:uiPriority="62" w:unhideWhenUsed="0"/>
-    <w:lsdException w:name="Medium Shading 1 Accent 1" w:semiHidden="0" w:uiPriority="63" w:unhideWhenUsed="0"/>
-    <w:lsdException w:name="Medium Shading 2 Accent 1" w:semiHidden="0" w:uiPriority="64" w:unhideWhenUsed="0"/>
-    <w:lsdException w:name="Medium List 1 Accent 1" w:semiHidden="0" w:uiPriority="65" w:unhideWhenUsed="0"/>
-    <w:lsdException w:name="Revision" w:unhideWhenUsed="0"/>
-    <w:lsdException w:name="List Paragraph" w:semiHidden="0" w:uiPriority="34" w:unhideWhenUsed="0" w:qFormat="1"/>
-    <w:lsdException w:name="Quote" w:semiHidden="0" w:uiPriority="29" w:unhideWhenUsed="0" w:qFormat="1"/>
-    <w:lsdException w:name="Intense Quote" w:semiHidden="0" w:uiPriority="30" w:unhideWhenUsed="0" w:qFormat="1"/>
-    <w:lsdException w:name="Medium List 2 Accent 1" w:semiHidden="0" w:uiPriority="66" w:unhideWhenUsed="0"/>
-    <w:lsdException w:name="Medium Grid 1 Accent 1" w:semiHidden="0" w:uiPriority="67" w:unhideWhenUsed="0"/>
-    <w:lsdException w:name="Medium Grid 2 Accent 1" w:semiHidden="0" w:uiPriority="68" w:unhideWhenUsed="0"/>
-    <w:lsdException w:name="Medium Grid 3 Accent 1" w:semiHidden="0" w:uiPriority="69" w:unhideWhenUsed="0"/>
-    <w:lsdException w:name="Dark List Accent 1" w:semiHidden="0" w:uiPriority="70" w:unhideWhenUsed="0"/>
-    <w:lsdException w:name="Colorful Shading Accent 1" w:semiHidden="0" w:uiPriority="71" w:unhideWhenUsed="0"/>
-    <w:lsdException w:name="Colorful List Accent 1" w:semiHidden="0" w:uiPriority="72" w:unhideWhenUsed="0"/>
-    <w:lsdException w:name="Colorful Grid Accent 1" w:semiHidden="0" w:uiPriority="73" w:unhideWhenUsed="0"/>
-    <w:lsdException w:name="Light Shading Accent 2" w:semiHidden="0" w:uiPriority="60" w:unhideWhenUsed="0"/>
-    <w:lsdException w:name="Light List Accent 2" w:semiHidden="0" w:uiPriority="61" w:unhideWhenUsed="0"/>
-    <w:lsdException w:name="Light Grid Accent 2" w:semiHidden="0" w:uiPriority="62" w:unhideWhenUsed="0"/>
-    <w:lsdException w:name="Medium Shading 1 Accent 2" w:semiHidden="0" w:uiPriority="63" w:unhideWhenUsed="0"/>
-    <w:lsdException w:name="Medium Shading 2 Accent 2" w:semiHidden="0" w:uiPriority="64" w:unhideWhenUsed="0"/>
-    <w:lsdException w:name="Medium List 1 Accent 2" w:semiHidden="0" w:uiPriority="65" w:unhideWhenUsed="0"/>
-    <w:lsdException w:name="Medium List 2 Accent 2" w:semiHidden="0" w:uiPriority="66" w:unhideWhenUsed="0"/>
-    <w:lsdException w:name="Medium Grid 1 Accent 2" w:semiHidden="0" w:uiPriority="67" w:unhideWhenUsed="0"/>
-    <w:lsdException w:name="Medium Grid 2 Accent 2" w:semiHidden="0" w:uiPriority="68" w:unhideWhenUsed="0"/>
-    <w:lsdException w:name="Medium Grid 3 Accent 2" w:semiHidden="0" w:uiPriority="69" w:unhideWhenUsed="0"/>
-    <w:lsdException w:name="Dark List Accent 2" w:semiHidden="0" w:uiPriority="70" w:unhideWhenUsed="0"/>
-    <w:lsdException w:name="Colorful Shading Accent 2" w:semiHidden="0" w:uiPriority="71" w:unhideWhenUsed="0"/>
-    <w:lsdException w:name="Colorful List Accent 2" w:semiHidden="0" w:uiPriority="72" w:unhideWhenUsed="0"/>
-    <w:lsdException w:name="Colorful Grid Accent 2" w:semiHidden="0" w:uiPriority="73" w:unhideWhenUsed="0"/>
-    <w:lsdException w:name="Light Shading Accent 3" w:semiHidden="0" w:uiPriority="60" w:unhideWhenUsed="0"/>
-    <w:lsdException w:name="Light List Accent 3" w:semiHidden="0" w:uiPriority="61" w:unhideWhenUsed="0"/>
-    <w:lsdException w:name="Light Grid Accent 3" w:semiHidden="0" w:uiPriority="62" w:unhideWhenUsed="0"/>
-    <w:lsdException w:name="Medium Shading 1 Accent 3" w:semiHidden="0" w:uiPriority="63" w:unhideWhenUsed="0"/>
-    <w:lsdException w:name="Medium Shading 2 Accent 3" w:semiHidden="0" w:uiPriority="64" w:unhideWhenUsed="0"/>
-    <w:lsdException w:name="Medium List 1 Accent 3" w:semiHidden="0" w:uiPriority="65" w:unhideWhenUsed="0"/>
-    <w:lsdException w:name="Medium List 2 Accent 3" w:semiHidden="0" w:uiPriority="66" w:unhideWhenUsed="0"/>
-    <w:lsdException w:name="Medium Grid 1 Accent 3" w:semiHidden="0" w:uiPriority="67" w:unhideWhenUsed="0"/>
-    <w:lsdException w:name="Medium Grid 2 Accent 3" w:semiHidden="0" w:uiPriority="68" w:unhideWhenUsed="0"/>
-    <w:lsdException w:name="Medium Grid 3 Accent 3" w:semiHidden="0" w:uiPriority="69" w:unhideWhenUsed="0"/>
-    <w:lsdException w:name="Dark List Accent 3" w:semiHidden="0" w:uiPriority="70" w:unhideWhenUsed="0"/>
-    <w:lsdException w:name="Colorful Shading Accent 3" w:semiHidden="0" w:uiPriority="71" w:unhideWhenUsed="0"/>
-    <w:lsdException w:name="Colorful List Accent 3" w:semiHidden="0" w:uiPriority="72" w:unhideWhenUsed="0"/>
-    <w:lsdException w:name="Colorful Grid Accent 3" w:semiHidden="0" w:uiPriority="73" w:unhideWhenUsed="0"/>
-    <w:lsdException w:name="Light Shading Accent 4" w:semiHidden="0" w:uiPriority="60" w:unhideWhenUsed="0"/>
-    <w:lsdException w:name="Light List Accent 4" w:semiHidden="0" w:uiPriority="61" w:unhideWhenUsed="0"/>
-    <w:lsdException w:name="Light Grid Accent 4" w:semiHidden="0" w:uiPriority="62" w:unhideWhenUsed="0"/>
-    <w:lsdException w:name="Medium Shading 1 Accent 4" w:semiHidden="0" w:uiPriority="63" w:unhideWhenUsed="0"/>
-    <w:lsdException w:name="Medium Shading 2 Accent 4" w:semiHidden="0" w:uiPriority="64" w:unhideWhenUsed="0"/>
-    <w:lsdException w:name="Medium List 1 Accent 4" w:semiHidden="0" w:uiPriority="65" w:unhideWhenUsed="0"/>
-    <w:lsdException w:name="Medium List 2 Accent 4" w:semiHidden="0" w:uiPriority="66" w:unhideWhenUsed="0"/>
-    <w:lsdException w:name="Medium Grid 1 Accent 4" w:semiHidden="0" w:uiPriority="67" w:unhideWhenUsed="0"/>
-    <w:lsdException w:name="Medium Grid 2 Accent 4" w:semiHidden="0" w:uiPriority="68" w:unhideWhenUsed="0"/>
-    <w:lsdException w:name="Medium Grid 3 Accent 4" w:semiHidden="0" w:uiPriority="69" w:unhideWhenUsed="0"/>
-    <w:lsdException w:name="Dark List Accent 4" w:semiHidden="0" w:uiPriority="70" w:unhideWhenUsed="0"/>
-    <w:lsdException w:name="Colorful Shading Accent 4" w:semiHidden="0" w:uiPriority="71" w:unhideWhenUsed="0"/>
-    <w:lsdException w:name="Colorful List Accent 4" w:semiHidden="0" w:uiPriority="72" w:unhideWhenUsed="0"/>
-    <w:lsdException w:name="Colorful Grid Accent 4" w:semiHidden="0" w:uiPriority="73" w:unhideWhenUsed="0"/>
-    <w:lsdException w:name="Light Shading Accent 5" w:semiHidden="0" w:uiPriority="60" w:unhideWhenUsed="0"/>
-    <w:lsdException w:name="Light List Accent 5" w:semiHidden="0" w:uiPriority="61" w:unhideWhenUsed="0"/>
-    <w:lsdException w:name="Light Grid Accent 5" w:semiHidden="0" w:uiPriority="62" w:unhideWhenUsed="0"/>
-    <w:lsdException w:name="Medium Shading 1 Accent 5" w:semiHidden="0" w:uiPriority="63" w:unhideWhenUsed="0"/>
-    <w:lsdException w:name="Medium Shading 2 Accent 5" w:semiHidden="0" w:uiPriority="64" w:unhideWhenUsed="0"/>
-    <w:lsdException w:name="Medium List 1 Accent 5" w:semiHidden="0" w:uiPriority="65" w:unhideWhenUsed="0"/>
-    <w:lsdException w:name="Medium List 2 Accent 5" w:semiHidden="0" w:uiPriority="66" w:unhideWhenUsed="0"/>
-    <w:lsdException w:name="Medium Grid 1 Accent 5" w:semiHidden="0" w:uiPriority="67" w:unhideWhenUsed="0"/>
-    <w:lsdException w:name="Medium Grid 2 Accent 5" w:semiHidden="0" w:uiPriority="68" w:unhideWhenUsed="0"/>
-    <w:lsdException w:name="Medium Grid 3 Accent 5" w:semiHidden="0" w:uiPriority="69" w:unhideWhenUsed="0"/>
-    <w:lsdException w:name="Dark List Accent 5" w:semiHidden="0" w:uiPriority="70" w:unhideWhenUsed="0"/>
-    <w:lsdException w:name="Colorful Shading Accent 5" w:semiHidden="0" w:uiPriority="71" w:unhideWhenUsed="0"/>
-    <w:lsdException w:name="Colorful List Accent 5" w:semiHidden="0" w:uiPriority="72" w:unhideWhenUsed="0"/>
-    <w:lsdException w:name="Colorful Grid Accent 5" w:semiHidden="0" w:uiPriority="73" w:unhideWhenUsed="0"/>
-    <w:lsdException w:name="Light Shading Accent 6" w:semiHidden="0" w:uiPriority="60" w:unhideWhenUsed="0"/>
-    <w:lsdException w:name="Light List Accent 6" w:semiHidden="0" w:uiPriority="61" w:unhideWhenUsed="0"/>
-    <w:lsdException w:name="Light Grid Accent 6" w:semiHidden="0" w:uiPriority="62" w:unhideWhenUsed="0"/>
-    <w:lsdException w:name="Medium Shading 1 Accent 6" w:semiHidden="0" w:uiPriority="63" w:unhideWhenUsed="0"/>
-    <w:lsdException w:name="Medium Shading 2 Accent 6" w:semiHidden="0" w:uiPriority="64" w:unhideWhenUsed="0"/>
-    <w:lsdException w:name="Medium List 1 Accent 6" w:semiHidden="0" w:uiPriority="65" w:unhideWhenUsed="0"/>
-    <w:lsdException w:name="Medium List 2 Accent 6" w:semiHidden="0" w:uiPriority="66" w:unhideWhenUsed="0"/>
-    <w:lsdException w:name="Medium Grid 1 Accent 6" w:semiHidden="0" w:uiPriority="67" w:unhideWhenUsed="0"/>
-    <w:lsdException w:name="Medium Grid 2 Accent 6" w:semiHidden="0" w:uiPriority="68" w:unhideWhenUsed="0"/>
-    <w:lsdException w:name="Medium Grid 3 Accent 6" w:semiHidden="0" w:uiPriority="69" w:unhideWhenUsed="0"/>
-    <w:lsdException w:name="Dark List Accent 6" w:semiHidden="0" w:uiPriority="70" w:unhideWhenUsed="0"/>
-    <w:lsdException w:name="Colorful Shading Accent 6" w:semiHidden="0" w:uiPriority="71" w:unhideWhenUsed="0"/>
-    <w:lsdException w:name="Colorful List Accent 6" w:semiHidden="0" w:uiPriority="72" w:unhideWhenUsed="0"/>
-    <w:lsdException w:name="Colorful Grid Accent 6" w:semiHidden="0" w:uiPriority="73" w:unhideWhenUsed="0"/>
-    <w:lsdException w:name="Subtle Emphasis" w:semiHidden="0" w:uiPriority="19" w:unhideWhenUsed="0" w:qFormat="1"/>
-    <w:lsdException w:name="Intense Emphasis" w:semiHidden="0" w:uiPriority="21" w:unhideWhenUsed="0" w:qFormat="1"/>
-    <w:lsdException w:name="Subtle Reference" w:semiHidden="0" w:uiPriority="31" w:unhideWhenUsed="0" w:qFormat="1"/>
-    <w:lsdException w:name="Intense Reference" w:semiHidden="0" w:uiPriority="32" w:unhideWhenUsed="0" w:qFormat="1"/>
-    <w:lsdException w:name="Book Title" w:semiHidden="0" w:uiPriority="33" w:unhideWhenUsed="0" w:qFormat="1"/>
-    <w:lsdException w:name="Bibliography" w:uiPriority="37"/>
-    <w:lsdException w:name="TOC Heading" w:uiPriority="39" w:qFormat="1"/>
+  <w:latentStyles w:defLockedState="0" w:defUIPriority="99" w:defSemiHidden="0" w:defUnhideWhenUsed="0" w:defQFormat="0" w:count="375">
+    <w:lsdException w:name="Normal" w:uiPriority="0" w:qFormat="1"/>
+    <w:lsdException w:name="heading 1" w:uiPriority="9" w:qFormat="1"/>
+    <w:lsdException w:name="heading 2" w:semiHidden="1" w:uiPriority="9" w:unhideWhenUsed="1" w:qFormat="1"/>
+    <w:lsdException w:name="heading 3" w:semiHidden="1" w:uiPriority="9" w:unhideWhenUsed="1" w:qFormat="1"/>
+    <w:lsdException w:name="heading 4" w:semiHidden="1" w:uiPriority="9" w:unhideWhenUsed="1" w:qFormat="1"/>
+    <w:lsdException w:name="heading 5" w:semiHidden="1" w:uiPriority="9" w:unhideWhenUsed="1" w:qFormat="1"/>
+    <w:lsdException w:name="heading 6" w:semiHidden="1" w:uiPriority="9" w:unhideWhenUsed="1" w:qFormat="1"/>
+    <w:lsdException w:name="heading 7" w:semiHidden="1" w:uiPriority="9" w:unhideWhenUsed="1" w:qFormat="1"/>
+    <w:lsdException w:name="heading 8" w:semiHidden="1" w:uiPriority="9" w:unhideWhenUsed="1" w:qFormat="1"/>
+    <w:lsdException w:name="heading 9" w:semiHidden="1" w:uiPriority="9" w:unhideWhenUsed="1" w:qFormat="1"/>
+    <w:lsdException w:name="index 1" w:semiHidden="1" w:unhideWhenUsed="1"/>
+    <w:lsdException w:name="index 2" w:semiHidden="1" w:unhideWhenUsed="1"/>
+    <w:lsdException w:name="index 3" w:semiHidden="1" w:unhideWhenUsed="1"/>
+    <w:lsdException w:name="index 4" w:semiHidden="1" w:unhideWhenUsed="1"/>
+    <w:lsdException w:name="index 5" w:semiHidden="1" w:unhideWhenUsed="1"/>
+    <w:lsdException w:name="index 6" w:semiHidden="1" w:unhideWhenUsed="1"/>
+    <w:lsdException w:name="index 7" w:semiHidden="1" w:unhideWhenUsed="1"/>
+    <w:lsdException w:name="index 8" w:semiHidden="1" w:unhideWhenUsed="1"/>
+    <w:lsdException w:name="index 9" w:semiHidden="1" w:unhideWhenUsed="1"/>
+    <w:lsdException w:name="toc 1" w:semiHidden="1" w:uiPriority="39" w:unhideWhenUsed="1"/>
+    <w:lsdException w:name="toc 2" w:semiHidden="1" w:uiPriority="39" w:unhideWhenUsed="1"/>
+    <w:lsdException w:name="toc 3" w:semiHidden="1" w:uiPriority="39" w:unhideWhenUsed="1"/>
+    <w:lsdException w:name="toc 4" w:semiHidden="1" w:uiPriority="39" w:unhideWhenUsed="1"/>
+    <w:lsdException w:name="toc 5" w:semiHidden="1" w:uiPriority="39" w:unhideWhenUsed="1"/>
+    <w:lsdException w:name="toc 6" w:semiHidden="1" w:uiPriority="39" w:unhideWhenUsed="1"/>
+    <w:lsdException w:name="toc 7" w:semiHidden="1" w:uiPriority="39" w:unhideWhenUsed="1"/>
+    <w:lsdException w:name="toc 8" w:semiHidden="1" w:uiPriority="39" w:unhideWhenUsed="1"/>
+    <w:lsdException w:name="toc 9" w:semiHidden="1" w:uiPriority="39" w:unhideWhenUsed="1"/>
+    <w:lsdException w:name="Normal Indent" w:semiHidden="1" w:unhideWhenUsed="1"/>
+    <w:lsdException w:name="footnote text" w:semiHidden="1" w:unhideWhenUsed="1"/>
+    <w:lsdException w:name="annotation text" w:semiHidden="1" w:unhideWhenUsed="1"/>
+    <w:lsdException w:name="header" w:semiHidden="1" w:unhideWhenUsed="1"/>
+    <w:lsdException w:name="footer" w:semiHidden="1" w:unhideWhenUsed="1"/>
+    <w:lsdException w:name="index heading" w:semiHidden="1" w:unhideWhenUsed="1"/>
+    <w:lsdException w:name="caption" w:semiHidden="1" w:uiPriority="35" w:unhideWhenUsed="1" w:qFormat="1"/>
+    <w:lsdException w:name="table of figures" w:semiHidden="1" w:unhideWhenUsed="1"/>
+    <w:lsdException w:name="envelope address" w:semiHidden="1" w:unhideWhenUsed="1"/>
+    <w:lsdException w:name="envelope return" w:semiHidden="1" w:unhideWhenUsed="1"/>
+    <w:lsdException w:name="footnote reference" w:semiHidden="1" w:unhideWhenUsed="1"/>
+    <w:lsdException w:name="annotation reference" w:semiHidden="1" w:unhideWhenUsed="1"/>
+    <w:lsdException w:name="line number" w:semiHidden="1" w:unhideWhenUsed="1"/>
+    <w:lsdException w:name="page number" w:semiHidden="1" w:unhideWhenUsed="1"/>
+    <w:lsdException w:name="endnote reference" w:semiHidden="1" w:unhideWhenUsed="1"/>
+    <w:lsdException w:name="endnote text" w:semiHidden="1" w:unhideWhenUsed="1"/>
+    <w:lsdException w:name="table of authorities" w:semiHidden="1" w:unhideWhenUsed="1"/>
+    <w:lsdException w:name="macro" w:semiHidden="1" w:unhideWhenUsed="1"/>
+    <w:lsdException w:name="toa heading" w:semiHidden="1" w:unhideWhenUsed="1"/>
+    <w:lsdException w:name="List" w:semiHidden="1" w:unhideWhenUsed="1"/>
+    <w:lsdException w:name="List Bullet" w:semiHidden="1" w:unhideWhenUsed="1"/>
+    <w:lsdException w:name="List Number" w:semiHidden="1" w:unhideWhenUsed="1"/>
+    <w:lsdException w:name="List 2" w:semiHidden="1" w:unhideWhenUsed="1"/>
+    <w:lsdException w:name="List 3" w:semiHidden="1" w:unhideWhenUsed="1"/>
+    <w:lsdException w:name="List 4" w:semiHidden="1" w:unhideWhenUsed="1"/>
+    <w:lsdException w:name="List 5" w:semiHidden="1" w:unhideWhenUsed="1"/>
+    <w:lsdException w:name="List Bullet 2" w:semiHidden="1" w:unhideWhenUsed="1"/>
+    <w:lsdException w:name="List Bullet 3" w:semiHidden="1" w:unhideWhenUsed="1"/>
+    <w:lsdException w:name="List Bullet 4" w:semiHidden="1" w:unhideWhenUsed="1"/>
+    <w:lsdException w:name="List Bullet 5" w:semiHidden="1" w:unhideWhenUsed="1"/>
+    <w:lsdException w:name="List Number 2" w:semiHidden="1" w:unhideWhenUsed="1"/>
+    <w:lsdException w:name="List Number 3" w:semiHidden="1" w:unhideWhenUsed="1"/>
+    <w:lsdException w:name="List Number 4" w:semiHidden="1" w:unhideWhenUsed="1"/>
+    <w:lsdException w:name="List Number 5" w:semiHidden="1" w:unhideWhenUsed="1"/>
+    <w:lsdException w:name="Title" w:uiPriority="10" w:qFormat="1"/>
+    <w:lsdException w:name="Closing" w:semiHidden="1" w:unhideWhenUsed="1"/>
+    <w:lsdException w:name="Signature" w:semiHidden="1" w:unhideWhenUsed="1"/>
+    <w:lsdException w:name="Default Paragraph Font" w:semiHidden="1" w:uiPriority="1" w:unhideWhenUsed="1"/>
+    <w:lsdException w:name="Body Text" w:semiHidden="1" w:unhideWhenUsed="1"/>
+    <w:lsdException w:name="Body Text Indent" w:semiHidden="1" w:unhideWhenUsed="1"/>
+    <w:lsdException w:name="List Continue" w:semiHidden="1" w:unhideWhenUsed="1"/>
+    <w:lsdException w:name="List Continue 2" w:semiHidden="1" w:unhideWhenUsed="1"/>
+    <w:lsdException w:name="List Continue 3" w:semiHidden="1" w:unhideWhenUsed="1"/>
+    <w:lsdException w:name="List Continue 4" w:semiHidden="1" w:unhideWhenUsed="1"/>
+    <w:lsdException w:name="List Continue 5" w:semiHidden="1" w:unhideWhenUsed="1"/>
+    <w:lsdException w:name="Message Header" w:semiHidden="1" w:unhideWhenUsed="1"/>
+    <w:lsdException w:name="Subtitle" w:uiPriority="11" w:qFormat="1"/>
+    <w:lsdException w:name="Salutation" w:semiHidden="1" w:unhideWhenUsed="1"/>
+    <w:lsdException w:name="Date" w:semiHidden="1" w:unhideWhenUsed="1"/>
+    <w:lsdException w:name="Body Text First Indent" w:semiHidden="1" w:unhideWhenUsed="1"/>
+    <w:lsdException w:name="Body Text First Indent 2" w:semiHidden="1" w:unhideWhenUsed="1"/>
+    <w:lsdException w:name="Note Heading" w:semiHidden="1" w:unhideWhenUsed="1"/>
+    <w:lsdException w:name="Body Text 2" w:semiHidden="1" w:unhideWhenUsed="1"/>
+    <w:lsdException w:name="Body Text 3" w:semiHidden="1" w:unhideWhenUsed="1"/>
+    <w:lsdException w:name="Body Text Indent 2" w:semiHidden="1" w:unhideWhenUsed="1"/>
+    <w:lsdException w:name="Body Text Indent 3" w:semiHidden="1" w:unhideWhenUsed="1"/>
+    <w:lsdException w:name="Block Text" w:semiHidden="1" w:unhideWhenUsed="1"/>
+    <w:lsdException w:name="Hyperlink" w:semiHidden="1" w:unhideWhenUsed="1"/>
+    <w:lsdException w:name="FollowedHyperlink" w:semiHidden="1" w:unhideWhenUsed="1"/>
+    <w:lsdException w:name="Strong" w:uiPriority="22" w:qFormat="1"/>
+    <w:lsdException w:name="Emphasis" w:uiPriority="20" w:qFormat="1"/>
+    <w:lsdException w:name="Document Map" w:semiHidden="1" w:unhideWhenUsed="1"/>
+    <w:lsdException w:name="Plain Text" w:semiHidden="1" w:unhideWhenUsed="1"/>
+    <w:lsdException w:name="E-mail Signature" w:semiHidden="1" w:unhideWhenUsed="1"/>
+    <w:lsdException w:name="HTML Top of Form" w:semiHidden="1" w:unhideWhenUsed="1"/>
+    <w:lsdException w:name="HTML Bottom of Form" w:semiHidden="1" w:unhideWhenUsed="1"/>
+    <w:lsdException w:name="Normal (Web)" w:semiHidden="1" w:unhideWhenUsed="1"/>
+    <w:lsdException w:name="HTML Acronym" w:semiHidden="1" w:unhideWhenUsed="1"/>
+    <w:lsdException w:name="HTML Address" w:semiHidden="1" w:unhideWhenUsed="1"/>
+    <w:lsdException w:name="HTML Cite" w:semiHidden="1" w:unhideWhenUsed="1"/>
+    <w:lsdException w:name="HTML Code" w:semiHidden="1" w:unhideWhenUsed="1"/>
+    <w:lsdException w:name="HTML Definition" w:semiHidden="1" w:unhideWhenUsed="1"/>
+    <w:lsdException w:name="HTML Keyboard" w:semiHidden="1" w:unhideWhenUsed="1"/>
+    <w:lsdException w:name="HTML Preformatted" w:semiHidden="1" w:unhideWhenUsed="1"/>
+    <w:lsdException w:name="HTML Sample" w:semiHidden="1" w:unhideWhenUsed="1"/>
+    <w:lsdException w:name="HTML Typewriter" w:semiHidden="1" w:unhideWhenUsed="1"/>
+    <w:lsdException w:name="HTML Variable" w:semiHidden="1" w:unhideWhenUsed="1"/>
+    <w:lsdException w:name="Normal Table" w:semiHidden="1" w:unhideWhenUsed="1"/>
+    <w:lsdException w:name="annotation subject" w:semiHidden="1" w:unhideWhenUsed="1"/>
+    <w:lsdException w:name="No List" w:semiHidden="1" w:unhideWhenUsed="1"/>
+    <w:lsdException w:name="Outline List 1" w:semiHidden="1" w:unhideWhenUsed="1"/>
+    <w:lsdException w:name="Outline List 2" w:semiHidden="1" w:unhideWhenUsed="1"/>
+    <w:lsdException w:name="Outline List 3" w:semiHidden="1" w:unhideWhenUsed="1"/>
+    <w:lsdException w:name="Table Simple 1" w:semiHidden="1" w:unhideWhenUsed="1"/>
+    <w:lsdException w:name="Table Simple 2" w:semiHidden="1" w:unhideWhenUsed="1"/>
+    <w:lsdException w:name="Table Simple 3" w:semiHidden="1" w:unhideWhenUsed="1"/>
+    <w:lsdException w:name="Table Classic 1" w:semiHidden="1" w:unhideWhenUsed="1"/>
+    <w:lsdException w:name="Table Classic 2" w:semiHidden="1" w:unhideWhenUsed="1"/>
+    <w:lsdException w:name="Table Classic 3" w:semiHidden="1" w:unhideWhenUsed="1"/>
+    <w:lsdException w:name="Table Classic 4" w:semiHidden="1" w:unhideWhenUsed="1"/>
+    <w:lsdException w:name="Table Colorful 1" w:semiHidden="1" w:unhideWhenUsed="1"/>
+    <w:lsdException w:name="Table Colorful 2" w:semiHidden="1" w:unhideWhenUsed="1"/>
+    <w:lsdException w:name="Table Colorful 3" w:semiHidden="1" w:unhideWhenUsed="1"/>
+    <w:lsdException w:name="Table Columns 1" w:semiHidden="1" w:unhideWhenUsed="1"/>
+    <w:lsdException w:name="Table Columns 2" w:semiHidden="1" w:unhideWhenUsed="1"/>
+    <w:lsdException w:name="Table Columns 3" w:semiHidden="1" w:unhideWhenUsed="1"/>
+    <w:lsdException w:name="Table Columns 4" w:semiHidden="1" w:unhideWhenUsed="1"/>
+    <w:lsdException w:name="Table Columns 5" w:semiHidden="1" w:unhideWhenUsed="1"/>
+    <w:lsdException w:name="Table Grid 1" w:semiHidden="1" w:unhideWhenUsed="1"/>
+    <w:lsdException w:name="Table Grid 2" w:semiHidden="1" w:unhideWhenUsed="1"/>
+    <w:lsdException w:name="Table Grid 3" w:semiHidden="1" w:unhideWhenUsed="1"/>
+    <w:lsdException w:name="Table Grid 4" w:semiHidden="1" w:unhideWhenUsed="1"/>
+    <w:lsdException w:name="Table Grid 5" w:semiHidden="1" w:unhideWhenUsed="1"/>
+    <w:lsdException w:name="Table Grid 6" w:semiHidden="1" w:unhideWhenUsed="1"/>
+    <w:lsdException w:name="Table Grid 7" w:semiHidden="1" w:unhideWhenUsed="1"/>
+    <w:lsdException w:name="Table Grid 8" w:semiHidden="1" w:unhideWhenUsed="1"/>
+    <w:lsdException w:name="Table List 1" w:semiHidden="1" w:unhideWhenUsed="1"/>
+    <w:lsdException w:name="Table List 2" w:semiHidden="1" w:unhideWhenUsed="1"/>
+    <w:lsdException w:name="Table List 3" w:semiHidden="1" w:unhideWhenUsed="1"/>
+    <w:lsdException w:name="Table List 4" w:semiHidden="1" w:unhideWhenUsed="1"/>
+    <w:lsdException w:name="Table List 5" w:semiHidden="1" w:unhideWhenUsed="1"/>
+    <w:lsdException w:name="Table List 6" w:semiHidden="1" w:unhideWhenUsed="1"/>
+    <w:lsdException w:name="Table List 7" w:semiHidden="1" w:unhideWhenUsed="1"/>
+    <w:lsdException w:name="Table List 8" w:semiHidden="1" w:unhideWhenUsed="1"/>
+    <w:lsdException w:name="Table 3D effects 1" w:semiHidden="1" w:unhideWhenUsed="1"/>
+    <w:lsdException w:name="Table 3D effects 2" w:semiHidden="1" w:unhideWhenUsed="1"/>
+    <w:lsdException w:name="Table 3D effects 3" w:semiHidden="1" w:unhideWhenUsed="1"/>
+    <w:lsdException w:name="Table Contemporary" w:semiHidden="1" w:unhideWhenUsed="1"/>
+    <w:lsdException w:name="Table Elegant" w:semiHidden="1" w:unhideWhenUsed="1"/>
+    <w:lsdException w:name="Table Professional" w:semiHidden="1" w:unhideWhenUsed="1"/>
+    <w:lsdException w:name="Table Subtle 1" w:semiHidden="1" w:unhideWhenUsed="1"/>
+    <w:lsdException w:name="Table Subtle 2" w:semiHidden="1" w:unhideWhenUsed="1"/>
+    <w:lsdException w:name="Table Web 1" w:semiHidden="1" w:unhideWhenUsed="1"/>
+    <w:lsdException w:name="Table Web 2" w:semiHidden="1" w:unhideWhenUsed="1"/>
+    <w:lsdException w:name="Table Web 3" w:semiHidden="1" w:unhideWhenUsed="1"/>
+    <w:lsdException w:name="Balloon Text" w:semiHidden="1" w:unhideWhenUsed="1"/>
+    <w:lsdException w:name="Table Grid" w:semiHidden="1" w:uiPriority="59" w:unhideWhenUsed="1"/>
+    <w:lsdException w:name="Table Theme" w:semiHidden="1" w:unhideWhenUsed="1"/>
+    <w:lsdException w:name="Placeholder Text" w:semiHidden="1"/>
+    <w:lsdException w:name="No Spacing" w:uiPriority="1" w:qFormat="1"/>
+    <w:lsdException w:name="Light Shading" w:uiPriority="60"/>
+    <w:lsdException w:name="Light List" w:uiPriority="61"/>
+    <w:lsdException w:name="Light Grid" w:uiPriority="62"/>
+    <w:lsdException w:name="Medium Shading 1" w:uiPriority="63"/>
+    <w:lsdException w:name="Medium Shading 2" w:uiPriority="64"/>
+    <w:lsdException w:name="Medium List 1" w:uiPriority="65"/>
+    <w:lsdException w:name="Medium List 2" w:uiPriority="66"/>
+    <w:lsdException w:name="Medium Grid 1" w:uiPriority="67"/>
+    <w:lsdException w:name="Medium Grid 2" w:uiPriority="68"/>
+    <w:lsdException w:name="Medium Grid 3" w:uiPriority="69"/>
+    <w:lsdException w:name="Dark List" w:uiPriority="70"/>
+    <w:lsdException w:name="Colorful Shading" w:uiPriority="71"/>
+    <w:lsdException w:name="Colorful List" w:uiPriority="72"/>
+    <w:lsdException w:name="Colorful Grid" w:uiPriority="73"/>
+    <w:lsdException w:name="Light Shading Accent 1" w:uiPriority="60"/>
+    <w:lsdException w:name="Light List Accent 1" w:uiPriority="61"/>
+    <w:lsdException w:name="Light Grid Accent 1" w:uiPriority="62"/>
+    <w:lsdException w:name="Medium Shading 1 Accent 1" w:uiPriority="63"/>
+    <w:lsdException w:name="Medium Shading 2 Accent 1" w:uiPriority="64"/>
+    <w:lsdException w:name="Medium List 1 Accent 1" w:uiPriority="65"/>
+    <w:lsdException w:name="Revision" w:semiHidden="1"/>
+    <w:lsdException w:name="List Paragraph" w:uiPriority="34" w:qFormat="1"/>
+    <w:lsdException w:name="Quote" w:uiPriority="29" w:qFormat="1"/>
+    <w:lsdException w:name="Intense Quote" w:uiPriority="30" w:qFormat="1"/>
+    <w:lsdException w:name="Medium List 2 Accent 1" w:uiPriority="66"/>
+    <w:lsdException w:name="Medium Grid 1 Accent 1" w:uiPriority="67"/>
+    <w:lsdException w:name="Medium Grid 2 Accent 1" w:uiPriority="68"/>
+    <w:lsdException w:name="Medium Grid 3 Accent 1" w:uiPriority="69"/>
+    <w:lsdException w:name="Dark List Accent 1" w:uiPriority="70"/>
+    <w:lsdException w:name="Colorful Shading Accent 1" w:uiPriority="71"/>
+    <w:lsdException w:name="Colorful List Accent 1" w:uiPriority="72"/>
+    <w:lsdException w:name="Colorful Grid Accent 1" w:uiPriority="73"/>
+    <w:lsdException w:name="Light Shading Accent 2" w:uiPriority="60"/>
+    <w:lsdException w:name="Light List Accent 2" w:uiPriority="61"/>
+    <w:lsdException w:name="Light Grid Accent 2" w:uiPriority="62"/>
+    <w:lsdException w:name="Medium Shading 1 Accent 2" w:uiPriority="63"/>
+    <w:lsdException w:name="Medium Shading 2 Accent 2" w:uiPriority="64"/>
+    <w:lsdException w:name="Medium List 1 Accent 2" w:uiPriority="65"/>
+    <w:lsdException w:name="Medium List 2 Accent 2" w:uiPriority="66"/>
+    <w:lsdException w:name="Medium Grid 1 Accent 2" w:uiPriority="67"/>
+    <w:lsdException w:name="Medium Grid 2 Accent 2" w:uiPriority="68"/>
+    <w:lsdException w:name="Medium Grid 3 Accent 2" w:uiPriority="69"/>
+    <w:lsdException w:name="Dark List Accent 2" w:uiPriority="70"/>
+    <w:lsdException w:name="Colorful Shading Accent 2" w:uiPriority="71"/>
+    <w:lsdException w:name="Colorful List Accent 2" w:uiPriority="72"/>
+    <w:lsdException w:name="Colorful Grid Accent 2" w:uiPriority="73"/>
+    <w:lsdException w:name="Light Shading Accent 3" w:uiPriority="60"/>
+    <w:lsdException w:name="Light List Accent 3" w:uiPriority="61"/>
+    <w:lsdException w:name="Light Grid Accent 3" w:uiPriority="62"/>
+    <w:lsdException w:name="Medium Shading 1 Accent 3" w:uiPriority="63"/>
+    <w:lsdException w:name="Medium Shading 2 Accent 3" w:uiPriority="64"/>
+    <w:lsdException w:name="Medium List 1 Accent 3" w:uiPriority="65"/>
+    <w:lsdException w:name="Medium List 2 Accent 3" w:uiPriority="66"/>
+    <w:lsdException w:name="Medium Grid 1 Accent 3" w:uiPriority="67"/>
+    <w:lsdException w:name="Medium Grid 2 Accent 3" w:uiPriority="68"/>
+    <w:lsdException w:name="Medium Grid 3 Accent 3" w:uiPriority="69"/>
+    <w:lsdException w:name="Dark List Accent 3" w:uiPriority="70"/>
+    <w:lsdException w:name="Colorful Shading Accent 3" w:uiPriority="71"/>
+    <w:lsdException w:name="Colorful List Accent 3" w:uiPriority="72"/>
+    <w:lsdException w:name="Colorful Grid Accent 3" w:uiPriority="73"/>
+    <w:lsdException w:name="Light Shading Accent 4" w:uiPriority="60"/>
+    <w:lsdException w:name="Light List Accent 4" w:uiPriority="61"/>
+    <w:lsdException w:name="Light Grid Accent 4" w:uiPriority="62"/>
+    <w:lsdException w:name="Medium Shading 1 Accent 4" w:uiPriority="63"/>
+    <w:lsdException w:name="Medium Shading 2 Accent 4" w:uiPriority="64"/>
+    <w:lsdException w:name="Medium List 1 Accent 4" w:uiPriority="65"/>
+    <w:lsdException w:name="Medium List 2 Accent 4" w:uiPriority="66"/>
+    <w:lsdException w:name="Medium Grid 1 Accent 4" w:uiPriority="67"/>
+    <w:lsdException w:name="Medium Grid 2 Accent 4" w:uiPriority="68"/>
+    <w:lsdException w:name="Medium Grid 3 Accent 4" w:uiPriority="69"/>
+    <w:lsdException w:name="Dark List Accent 4" w:uiPriority="70"/>
+    <w:lsdException w:name="Colorful Shading Accent 4" w:uiPriority="71"/>
+    <w:lsdException w:name="Colorful List Accent 4" w:uiPriority="72"/>
+    <w:lsdException w:name="Colorful Grid Accent 4" w:uiPriority="73"/>
+    <w:lsdException w:name="Light Shading Accent 5" w:uiPriority="60"/>
+    <w:lsdException w:name="Light List Accent 5" w:uiPriority="61"/>
+    <w:lsdException w:name="Light Grid Accent 5" w:uiPriority="62"/>
+    <w:lsdException w:name="Medium Shading 1 Accent 5" w:uiPriority="63"/>
+    <w:lsdException w:name="Medium Shading 2 Accent 5" w:uiPriority="64"/>
+    <w:lsdException w:name="Medium List 1 Accent 5" w:uiPriority="65"/>
+    <w:lsdException w:name="Medium List 2 Accent 5" w:uiPriority="66"/>
+    <w:lsdException w:name="Medium Grid 1 Accent 5" w:uiPriority="67"/>
+    <w:lsdException w:name="Medium Grid 2 Accent 5" w:uiPriority="68"/>
+    <w:lsdException w:name="Medium Grid 3 Accent 5" w:uiPriority="69"/>
+    <w:lsdException w:name="Dark List Accent 5" w:uiPriority="70"/>
+    <w:lsdException w:name="Colorful Shading Accent 5" w:uiPriority="71"/>
+    <w:lsdException w:name="Colorful List Accent 5" w:uiPriority="72"/>
+    <w:lsdException w:name="Colorful Grid Accent 5" w:uiPriority="73"/>
+    <w:lsdException w:name="Light Shading Accent 6" w:uiPriority="60"/>
+    <w:lsdException w:name="Light List Accent 6" w:uiPriority="61"/>
+    <w:lsdException w:name="Light Grid Accent 6" w:uiPriority="62"/>
+    <w:lsdException w:name="Medium Shading 1 Accent 6" w:uiPriority="63"/>
+    <w:lsdException w:name="Medium Shading 2 Accent 6" w:uiPriority="64"/>
+    <w:lsdException w:name="Medium List 1 Accent 6" w:uiPriority="65"/>
+    <w:lsdException w:name="Medium List 2 Accent 6" w:uiPriority="66"/>
+    <w:lsdException w:name="Medium Grid 1 Accent 6" w:uiPriority="67"/>
+    <w:lsdException w:name="Medium Grid 2 Accent 6" w:uiPriority="68"/>
+    <w:lsdException w:name="Medium Grid 3 Accent 6" w:uiPriority="69"/>
+    <w:lsdException w:name="Dark List Accent 6" w:uiPriority="70"/>
+    <w:lsdException w:name="Colorful Shading Accent 6" w:uiPriority="71"/>
+    <w:lsdException w:name="Colorful List Accent 6" w:uiPriority="72"/>
+    <w:lsdException w:name="Colorful Grid Accent 6" w:uiPriority="73"/>
+    <w:lsdException w:name="Subtle Emphasis" w:uiPriority="19" w:qFormat="1"/>
+    <w:lsdException w:name="Intense Emphasis" w:uiPriority="21" w:qFormat="1"/>
+    <w:lsdException w:name="Subtle Reference" w:uiPriority="31" w:qFormat="1"/>
+    <w:lsdException w:name="Intense Reference" w:uiPriority="32" w:qFormat="1"/>
+    <w:lsdException w:name="Book Title" w:uiPriority="33" w:qFormat="1"/>
+    <w:lsdException w:name="Bibliography" w:semiHidden="1" w:uiPriority="37" w:unhideWhenUsed="1"/>
+    <w:lsdException w:name="TOC Heading" w:semiHidden="1" w:uiPriority="39" w:unhideWhenUsed="1" w:qFormat="1"/>
+    <w:lsdException w:name="Plain Table 1" w:uiPriority="41"/>
+    <w:lsdException w:name="Plain Table 2" w:uiPriority="42"/>
+    <w:lsdException w:name="Plain Table 3" w:uiPriority="43"/>
+    <w:lsdException w:name="Plain Table 4" w:uiPriority="44"/>
+    <w:lsdException w:name="Plain Table 5" w:uiPriority="45"/>
+    <w:lsdException w:name="Grid Table Light" w:uiPriority="40"/>
+    <w:lsdException w:name="Grid Table 1 Light" w:uiPriority="46"/>
+    <w:lsdException w:name="Grid Table 2" w:uiPriority="47"/>
+    <w:lsdException w:name="Grid Table 3" w:uiPriority="48"/>
+    <w:lsdException w:name="Grid Table 4" w:uiPriority="49"/>
+    <w:lsdException w:name="Grid Table 5 Dark" w:uiPriority="50"/>
+    <w:lsdException w:name="Grid Table 6 Colorful" w:uiPriority="51"/>
+    <w:lsdException w:name="Grid Table 7 Colorful" w:uiPriority="52"/>
+    <w:lsdException w:name="Grid Table 1 Light Accent 1" w:uiPriority="46"/>
+    <w:lsdException w:name="Grid Table 2 Accent 1" w:uiPriority="47"/>
+    <w:lsdException w:name="Grid Table 3 Accent 1" w:uiPriority="48"/>
+    <w:lsdException w:name="Grid Table 4 Accent 1" w:uiPriority="49"/>
+    <w:lsdException w:name="Grid Table 5 Dark Accent 1" w:uiPriority="50"/>
+    <w:lsdException w:name="Grid Table 6 Colorful Accent 1" w:uiPriority="51"/>
+    <w:lsdException w:name="Grid Table 7 Colorful Accent 1" w:uiPriority="52"/>
+    <w:lsdException w:name="Grid Table 1 Light Accent 2" w:uiPriority="46"/>
+    <w:lsdException w:name="Grid Table 2 Accent 2" w:uiPriority="47"/>
+    <w:lsdException w:name="Grid Table 3 Accent 2" w:uiPriority="48"/>
+    <w:lsdException w:name="Grid Table 4 Accent 2" w:uiPriority="49"/>
+    <w:lsdException w:name="Grid Table 5 Dark Accent 2" w:uiPriority="50"/>
+    <w:lsdException w:name="Grid Table 6 Colorful Accent 2" w:uiPriority="51"/>
+    <w:lsdException w:name="Grid Table 7 Colorful Accent 2" w:uiPriority="52"/>
+    <w:lsdException w:name="Grid Table 1 Light Accent 3" w:uiPriority="46"/>
+    <w:lsdException w:name="Grid Table 2 Accent 3" w:uiPriority="47"/>
+    <w:lsdException w:name="Grid Table 3 Accent 3" w:uiPriority="48"/>
+    <w:lsdException w:name="Grid Table 4 Accent 3" w:uiPriority="49"/>
+    <w:lsdException w:name="Grid Table 5 Dark Accent 3" w:uiPriority="50"/>
+    <w:lsdException w:name="Grid Table 6 Colorful Accent 3" w:uiPriority="51"/>
+    <w:lsdException w:name="Grid Table 7 Colorful Accent 3" w:uiPriority="52"/>
+    <w:lsdException w:name="Grid Table 1 Light Accent 4" w:uiPriority="46"/>
+    <w:lsdException w:name="Grid Table 2 Accent 4" w:uiPriority="47"/>
+    <w:lsdException w:name="Grid Table 3 Accent 4" w:uiPriority="48"/>
+    <w:lsdException w:name="Grid Table 4 Accent 4" w:uiPriority="49"/>
+    <w:lsdException w:name="Grid Table 5 Dark Accent 4" w:uiPriority="50"/>
+    <w:lsdException w:name="Grid Table 6 Colorful Accent 4" w:uiPriority="51"/>
+    <w:lsdException w:name="Grid Table 7 Colorful Accent 4" w:uiPriority="52"/>
+    <w:lsdException w:name="Grid Table 1 Light Accent 5" w:uiPriority="46"/>
+    <w:lsdException w:name="Grid Table 2 Accent 5" w:uiPriority="47"/>
+    <w:lsdException w:name="Grid Table 3 Accent 5" w:uiPriority="48"/>
+    <w:lsdException w:name="Grid Table 4 Accent 5" w:uiPriority="49"/>
+    <w:lsdException w:name="Grid Table 5 Dark Accent 5" w:uiPriority="50"/>
+    <w:lsdException w:name="Grid Table 6 Colorful Accent 5" w:uiPriority="51"/>
+    <w:lsdException w:name="Grid Table 7 Colorful Accent 5" w:uiPriority="52"/>
+    <w:lsdException w:name="Grid Table 1 Light Accent 6" w:uiPriority="46"/>
+    <w:lsdException w:name="Grid Table 2 Accent 6" w:uiPriority="47"/>
+    <w:lsdException w:name="Grid Table 3 Accent 6" w:uiPriority="48"/>
+    <w:lsdException w:name="Grid Table 4 Accent 6" w:uiPriority="49"/>
+    <w:lsdException w:name="Grid Table 5 Dark Accent 6" w:uiPriority="50"/>
+    <w:lsdException w:name="Grid Table 6 Colorful Accent 6" w:uiPriority="51"/>
+    <w:lsdException w:name="Grid Table 7 Colorful Accent 6" w:uiPriority="52"/>
+    <w:lsdException w:name="List Table 1 Light" w:uiPriority="46"/>
+    <w:lsdException w:name="List Table 2" w:uiPriority="47"/>
+    <w:lsdException w:name="List Table 3" w:uiPriority="48"/>
+    <w:lsdException w:name="List Table 4" w:uiPriority="49"/>
+    <w:lsdException w:name="List Table 5 Dark" w:uiPriority="50"/>
+    <w:lsdException w:name="List Table 6 Colorful" w:uiPriority="51"/>
+    <w:lsdException w:name="List Table 7 Colorful" w:uiPriority="52"/>
+    <w:lsdException w:name="List Table 1 Light Accent 1" w:uiPriority="46"/>
+    <w:lsdException w:name="List Table 2 Accent 1" w:uiPriority="47"/>
+    <w:lsdException w:name="List Table 3 Accent 1" w:uiPriority="48"/>
+    <w:lsdException w:name="List Table 4 Accent 1" w:uiPriority="49"/>
+    <w:lsdException w:name="List Table 5 Dark Accent 1" w:uiPriority="50"/>
+    <w:lsdException w:name="List Table 6 Colorful Accent 1" w:uiPriority="51"/>
+    <w:lsdException w:name="List Table 7 Colorful Accent 1" w:uiPriority="52"/>
+    <w:lsdException w:name="List Table 1 Light Accent 2" w:uiPriority="46"/>
+    <w:lsdException w:name="List Table 2 Accent 2" w:uiPriority="47"/>
+    <w:lsdException w:name="List Table 3 Accent 2" w:uiPriority="48"/>
+    <w:lsdException w:name="List Table 4 Accent 2" w:uiPriority="49"/>
+    <w:lsdException w:name="List Table 5 Dark Accent 2" w:uiPriority="50"/>
+    <w:lsdException w:name="List Table 6 Colorful Accent 2" w:uiPriority="51"/>
+    <w:lsdException w:name="List Table 7 Colorful Accent 2" w:uiPriority="52"/>
+    <w:lsdException w:name="List Table 1 Light Accent 3" w:uiPriority="46"/>
+    <w:lsdException w:name="List Table 2 Accent 3" w:uiPriority="47"/>
+    <w:lsdException w:name="List Table 3 Accent 3" w:uiPriority="48"/>
+    <w:lsdException w:name="List Table 4 Accent 3" w:uiPriority="49"/>
+    <w:lsdException w:name="List Table 5 Dark Accent 3" w:uiPriority="50"/>
+    <w:lsdException w:name="List Table 6 Colorful Accent 3" w:uiPriority="51"/>
+    <w:lsdException w:name="List Table 7 Colorful Accent 3" w:uiPriority="52"/>
+    <w:lsdException w:name="List Table 1 Light Accent 4" w:uiPriority="46"/>
+    <w:lsdException w:name="List Table 2 Accent 4" w:uiPriority="47"/>
+    <w:lsdException w:name="List Table 3 Accent 4" w:uiPriority="48"/>
+    <w:lsdException w:name="List Table 4 Accent 4" w:uiPriority="49"/>
+    <w:lsdException w:name="List Table 5 Dark Accent 4" w:uiPriority="50"/>
+    <w:lsdException w:name="List Table 6 Colorful Accent 4" w:uiPriority="51"/>
+    <w:lsdException w:name="List Table 7 Colorful Accent 4" w:uiPriority="52"/>
+    <w:lsdException w:name="List Table 1 Light Accent 5" w:uiPriority="46"/>
+    <w:lsdException w:name="List Table 2 Accent 5" w:uiPriority="47"/>
+    <w:lsdException w:name="List Table 3 Accent 5" w:uiPriority="48"/>
+    <w:lsdException w:name="List Table 4 Accent 5" w:uiPriority="49"/>
+    <w:lsdException w:name="List Table 5 Dark Accent 5" w:uiPriority="50"/>
+    <w:lsdException w:name="List Table 6 Colorful Accent 5" w:uiPriority="51"/>
+    <w:lsdException w:name="List Table 7 Colorful Accent 5" w:uiPriority="52"/>
+    <w:lsdException w:name="List Table 1 Light Accent 6" w:uiPriority="46"/>
+    <w:lsdException w:name="List Table 2 Accent 6" w:uiPriority="47"/>
+    <w:lsdException w:name="List Table 3 Accent 6" w:uiPriority="48"/>
+    <w:lsdException w:name="List Table 4 Accent 6" w:uiPriority="49"/>
+    <w:lsdException w:name="List Table 5 Dark Accent 6" w:uiPriority="50"/>
+    <w:lsdException w:name="List Table 6 Colorful Accent 6" w:uiPriority="51"/>
+    <w:lsdException w:name="List Table 7 Colorful Accent 6" w:uiPriority="52"/>
+    <w:lsdException w:name="Mention" w:semiHidden="1" w:unhideWhenUsed="1"/>
+    <w:lsdException w:name="Smart Hyperlink" w:semiHidden="1" w:unhideWhenUsed="1"/>
+    <w:lsdException w:name="Hashtag" w:semiHidden="1" w:unhideWhenUsed="1"/>
+    <w:lsdException w:name="Unresolved Mention" w:semiHidden="1" w:unhideWhenUsed="1"/>
   </w:latentStyles>
   <w:style w:type="paragraph" w:default="1" w:styleId="Standard">
     <w:name w:val="Normal"/>
@@ -1762,7 +2871,6 @@
     <w:uiPriority w:val="99"/>
     <w:semiHidden/>
     <w:unhideWhenUsed/>
-    <w:qFormat/>
     <w:tblPr>
       <w:tblInd w:w="0" w:type="dxa"/>
       <w:tblCellMar>
@@ -1829,6 +2937,25 @@
       <w:rFonts w:ascii="Tahoma" w:hAnsi="Tahoma" w:cs="Tahoma"/>
       <w:sz w:val="16"/>
       <w:szCs w:val="16"/>
+    </w:rPr>
+  </w:style>
+  <w:style w:type="paragraph" w:styleId="Beschriftung">
+    <w:name w:val="caption"/>
+    <w:basedOn w:val="Standard"/>
+    <w:next w:val="Standard"/>
+    <w:uiPriority w:val="35"/>
+    <w:unhideWhenUsed/>
+    <w:qFormat/>
+    <w:rsid w:val="00DA4555"/>
+    <w:pPr>
+      <w:spacing w:line="240" w:lineRule="auto"/>
+    </w:pPr>
+    <w:rPr>
+      <w:i/>
+      <w:iCs/>
+      <w:color w:val="1F497D" w:themeColor="text2"/>
+      <w:sz w:val="18"/>
+      <w:szCs w:val="18"/>
     </w:rPr>
   </w:style>
 </w:styles>

</xml_diff>